<commit_message>
made adjustments to proposal doc
</commit_message>
<xml_diff>
--- a/Documentation/myUniSocial FULL PROPOSAL DOCUMENT.docx
+++ b/Documentation/myUniSocial FULL PROPOSAL DOCUMENT.docx
@@ -4,15 +4,6 @@
   <w:body>
     <w:p>
       <w:pPr>
-        <w:rPr>
-          <w:rFonts w:ascii="Segoe UI" w:hAnsi="Segoe UI" w:cs="Segoe UI"/>
-          <w:sz w:val="28"/>
-          <w:szCs w:val="28"/>
-        </w:rPr>
-      </w:pPr>
-    </w:p>
-    <w:p>
-      <w:pPr>
         <w:tabs>
           <w:tab w:val="left" w:pos="8668"/>
         </w:tabs>
@@ -26,22 +17,165 @@
           <w:u w:val="single"/>
         </w:rPr>
       </w:pPr>
-    </w:p>
-    <w:p>
-      <w:pPr>
-        <w:tabs>
-          <w:tab w:val="left" w:pos="8668"/>
-        </w:tabs>
-        <w:rPr>
-          <w:rFonts w:ascii="Segoe UI" w:hAnsi="Segoe UI" w:cs="Segoe UI"/>
-          <w:b/>
-          <w:bCs/>
+      <w:r>
+        <w:rPr>
+          <w:rFonts w:ascii="Segoe UI" w:hAnsi="Segoe UI" w:cs="Segoe UI"/>
+          <w:b/>
+          <w:bCs/>
+          <w:noProof/>
           <w:color w:val="00B0F0"/>
           <w:sz w:val="36"/>
           <w:szCs w:val="36"/>
           <w:u w:val="single"/>
         </w:rPr>
-      </w:pPr>
+        <w:drawing>
+          <wp:anchor distT="0" distB="0" distL="114300" distR="114300" simplePos="0" relativeHeight="251704320" behindDoc="1" locked="0" layoutInCell="1" allowOverlap="1" wp14:anchorId="00BF69A5" wp14:editId="3D04AD5D">
+            <wp:simplePos x="0" y="0"/>
+            <wp:positionH relativeFrom="margin">
+              <wp:posOffset>219075</wp:posOffset>
+            </wp:positionH>
+            <wp:positionV relativeFrom="paragraph">
+              <wp:posOffset>-57150</wp:posOffset>
+            </wp:positionV>
+            <wp:extent cx="6296025" cy="1770474"/>
+            <wp:effectExtent l="0" t="0" r="0" b="1270"/>
+            <wp:wrapNone/>
+            <wp:docPr id="1" name="Picture 1"/>
+            <wp:cNvGraphicFramePr>
+              <a:graphicFrameLocks xmlns:a="http://schemas.openxmlformats.org/drawingml/2006/main" noChangeAspect="1"/>
+            </wp:cNvGraphicFramePr>
+            <a:graphic xmlns:a="http://schemas.openxmlformats.org/drawingml/2006/main">
+              <a:graphicData uri="http://schemas.openxmlformats.org/drawingml/2006/picture">
+                <pic:pic xmlns:pic="http://schemas.openxmlformats.org/drawingml/2006/picture">
+                  <pic:nvPicPr>
+                    <pic:cNvPr id="0" name="Picture 1"/>
+                    <pic:cNvPicPr>
+                      <a:picLocks noChangeAspect="1" noChangeArrowheads="1"/>
+                    </pic:cNvPicPr>
+                  </pic:nvPicPr>
+                  <pic:blipFill>
+                    <a:blip r:embed="rId7">
+                      <a:extLst>
+                        <a:ext uri="{28A0092B-C50C-407E-A947-70E740481C1C}">
+                          <a14:useLocalDpi xmlns:a14="http://schemas.microsoft.com/office/drawing/2010/main" val="0"/>
+                        </a:ext>
+                      </a:extLst>
+                    </a:blip>
+                    <a:srcRect/>
+                    <a:stretch>
+                      <a:fillRect/>
+                    </a:stretch>
+                  </pic:blipFill>
+                  <pic:spPr bwMode="auto">
+                    <a:xfrm>
+                      <a:off x="0" y="0"/>
+                      <a:ext cx="6296025" cy="1770474"/>
+                    </a:xfrm>
+                    <a:prstGeom prst="rect">
+                      <a:avLst/>
+                    </a:prstGeom>
+                    <a:noFill/>
+                    <a:ln>
+                      <a:noFill/>
+                    </a:ln>
+                  </pic:spPr>
+                </pic:pic>
+              </a:graphicData>
+            </a:graphic>
+            <wp14:sizeRelH relativeFrom="page">
+              <wp14:pctWidth>0</wp14:pctWidth>
+            </wp14:sizeRelH>
+            <wp14:sizeRelV relativeFrom="page">
+              <wp14:pctHeight>0</wp14:pctHeight>
+            </wp14:sizeRelV>
+          </wp:anchor>
+        </w:drawing>
+      </w:r>
+      <w:r>
+        <w:rPr>
+          <w:noProof/>
+          <w:color w:val="00CCFF"/>
+          <w:sz w:val="24"/>
+          <w:szCs w:val="24"/>
+        </w:rPr>
+        <mc:AlternateContent>
+          <mc:Choice Requires="wps">
+            <w:drawing>
+              <wp:anchor distT="0" distB="0" distL="114300" distR="114300" simplePos="0" relativeHeight="251698175" behindDoc="1" locked="1" layoutInCell="1" allowOverlap="1" wp14:anchorId="3F52BD69" wp14:editId="42CE1673">
+                <wp:simplePos x="0" y="0"/>
+                <wp:positionH relativeFrom="page">
+                  <wp:posOffset>-400050</wp:posOffset>
+                </wp:positionH>
+                <wp:positionV relativeFrom="page">
+                  <wp:posOffset>19050</wp:posOffset>
+                </wp:positionV>
+                <wp:extent cx="8061960" cy="2409825"/>
+                <wp:effectExtent l="0" t="0" r="15240" b="28575"/>
+                <wp:wrapNone/>
+                <wp:docPr id="2" name="Rectangle 2"/>
+                <wp:cNvGraphicFramePr/>
+                <a:graphic xmlns:a="http://schemas.openxmlformats.org/drawingml/2006/main">
+                  <a:graphicData uri="http://schemas.microsoft.com/office/word/2010/wordprocessingShape">
+                    <wps:wsp>
+                      <wps:cNvSpPr/>
+                      <wps:spPr>
+                        <a:xfrm>
+                          <a:off x="0" y="0"/>
+                          <a:ext cx="8061960" cy="2409825"/>
+                        </a:xfrm>
+                        <a:prstGeom prst="rect">
+                          <a:avLst/>
+                        </a:prstGeom>
+                        <a:solidFill>
+                          <a:schemeClr val="bg2">
+                            <a:lumMod val="10000"/>
+                          </a:schemeClr>
+                        </a:solidFill>
+                      </wps:spPr>
+                      <wps:style>
+                        <a:lnRef idx="2">
+                          <a:schemeClr val="dk1">
+                            <a:shade val="50000"/>
+                          </a:schemeClr>
+                        </a:lnRef>
+                        <a:fillRef idx="1">
+                          <a:schemeClr val="dk1"/>
+                        </a:fillRef>
+                        <a:effectRef idx="0">
+                          <a:schemeClr val="dk1"/>
+                        </a:effectRef>
+                        <a:fontRef idx="minor">
+                          <a:schemeClr val="lt1"/>
+                        </a:fontRef>
+                      </wps:style>
+                      <wps:bodyPr rot="0" spcFirstLastPara="0" vertOverflow="overflow" horzOverflow="overflow" vert="horz" wrap="square" lIns="91440" tIns="45720" rIns="91440" bIns="45720" numCol="1" spcCol="0" rtlCol="0" fromWordArt="0" anchor="ctr" anchorCtr="0" forceAA="0" compatLnSpc="1">
+                        <a:prstTxWarp prst="textNoShape">
+                          <a:avLst/>
+                        </a:prstTxWarp>
+                        <a:noAutofit/>
+                      </wps:bodyPr>
+                    </wps:wsp>
+                  </a:graphicData>
+                </a:graphic>
+                <wp14:sizeRelH relativeFrom="margin">
+                  <wp14:pctWidth>0</wp14:pctWidth>
+                </wp14:sizeRelH>
+                <wp14:sizeRelV relativeFrom="margin">
+                  <wp14:pctHeight>0</wp14:pctHeight>
+                </wp14:sizeRelV>
+              </wp:anchor>
+            </w:drawing>
+          </mc:Choice>
+          <mc:Fallback>
+            <w:pict>
+              <v:rect w14:anchorId="21EA09F7" id="Rectangle 2" o:spid="_x0000_s1026" style="position:absolute;margin-left:-31.5pt;margin-top:1.5pt;width:634.8pt;height:189.75pt;z-index:-251618305;visibility:visible;mso-wrap-style:square;mso-width-percent:0;mso-height-percent:0;mso-wrap-distance-left:9pt;mso-wrap-distance-top:0;mso-wrap-distance-right:9pt;mso-wrap-distance-bottom:0;mso-position-horizontal:absolute;mso-position-horizontal-relative:page;mso-position-vertical:absolute;mso-position-vertical-relative:page;mso-width-percent:0;mso-height-percent:0;mso-width-relative:margin;mso-height-relative:margin;v-text-anchor:middle" o:gfxdata="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" fillcolor="#161616 [334]" strokecolor="black [1600]" strokeweight="1pt">
+                <w10:wrap anchorx="page" anchory="page"/>
+                <w10:anchorlock/>
+              </v:rect>
+            </w:pict>
+          </mc:Fallback>
+        </mc:AlternateContent>
+      </w:r>
     </w:p>
     <w:p>
       <w:pPr>
@@ -61,9 +195,7 @@
     </w:p>
     <w:p>
       <w:pPr>
-        <w:tabs>
-          <w:tab w:val="left" w:pos="8668"/>
-        </w:tabs>
+        <w:jc w:val="center"/>
         <w:rPr>
           <w:rFonts w:ascii="Segoe UI" w:hAnsi="Segoe UI" w:cs="Segoe UI"/>
           <w:b/>
@@ -77,9 +209,7 @@
     </w:p>
     <w:p>
       <w:pPr>
-        <w:tabs>
-          <w:tab w:val="left" w:pos="8668"/>
-        </w:tabs>
+        <w:jc w:val="center"/>
         <w:rPr>
           <w:rFonts w:ascii="Segoe UI" w:hAnsi="Segoe UI" w:cs="Segoe UI"/>
           <w:b/>
@@ -93,43 +223,65 @@
     </w:p>
     <w:p>
       <w:pPr>
+        <w:tabs>
+          <w:tab w:val="left" w:pos="9645"/>
+        </w:tabs>
         <w:jc w:val="center"/>
         <w:rPr>
           <w:rFonts w:ascii="Segoe UI" w:hAnsi="Segoe UI" w:cs="Segoe UI"/>
           <w:b/>
           <w:bCs/>
-          <w:color w:val="00B0F0"/>
-          <w:sz w:val="36"/>
-          <w:szCs w:val="36"/>
-          <w:u w:val="single"/>
-        </w:rPr>
-      </w:pPr>
-    </w:p>
-    <w:p>
-      <w:pPr>
+          <w:color w:val="00CCFF"/>
+          <w:sz w:val="72"/>
+          <w:szCs w:val="72"/>
+        </w:rPr>
+      </w:pPr>
+    </w:p>
+    <w:p>
+      <w:pPr>
+        <w:tabs>
+          <w:tab w:val="left" w:pos="9645"/>
+        </w:tabs>
         <w:jc w:val="center"/>
         <w:rPr>
           <w:rFonts w:ascii="Segoe UI" w:hAnsi="Segoe UI" w:cs="Segoe UI"/>
           <w:b/>
           <w:bCs/>
-          <w:color w:val="00B0F0"/>
-          <w:sz w:val="36"/>
-          <w:szCs w:val="36"/>
-          <w:u w:val="single"/>
-        </w:rPr>
-      </w:pPr>
-    </w:p>
-    <w:p>
-      <w:pPr>
+          <w:color w:val="00CCFF"/>
+          <w:sz w:val="72"/>
+          <w:szCs w:val="72"/>
+        </w:rPr>
+      </w:pPr>
+    </w:p>
+    <w:p>
+      <w:pPr>
+        <w:tabs>
+          <w:tab w:val="left" w:pos="9645"/>
+        </w:tabs>
         <w:jc w:val="center"/>
         <w:rPr>
           <w:rFonts w:ascii="Segoe UI" w:hAnsi="Segoe UI" w:cs="Segoe UI"/>
           <w:b/>
           <w:bCs/>
-          <w:color w:val="00B0F0"/>
-          <w:sz w:val="36"/>
-          <w:szCs w:val="36"/>
-          <w:u w:val="single"/>
+          <w:color w:val="00CCFF"/>
+          <w:sz w:val="72"/>
+          <w:szCs w:val="72"/>
+        </w:rPr>
+      </w:pPr>
+    </w:p>
+    <w:p>
+      <w:pPr>
+        <w:tabs>
+          <w:tab w:val="left" w:pos="9645"/>
+        </w:tabs>
+        <w:jc w:val="center"/>
+        <w:rPr>
+          <w:rFonts w:ascii="Segoe UI" w:hAnsi="Segoe UI" w:cs="Segoe UI"/>
+          <w:b/>
+          <w:bCs/>
+          <w:color w:val="00CCFF"/>
+          <w:sz w:val="72"/>
+          <w:szCs w:val="72"/>
         </w:rPr>
       </w:pPr>
     </w:p>
@@ -157,7 +309,7 @@
         <mc:AlternateContent>
           <mc:Choice Requires="wps">
             <w:drawing>
-              <wp:anchor distT="0" distB="0" distL="114300" distR="114300" simplePos="0" relativeHeight="251699200" behindDoc="0" locked="0" layoutInCell="1" allowOverlap="1" wp14:anchorId="00FE2E34" wp14:editId="323F1EF0">
+              <wp:anchor distT="0" distB="0" distL="114300" distR="114300" simplePos="0" relativeHeight="251699200" behindDoc="0" locked="0" layoutInCell="1" allowOverlap="1" wp14:anchorId="00FE2E34" wp14:editId="01FE7269">
                 <wp:simplePos x="0" y="0"/>
                 <wp:positionH relativeFrom="margin">
                   <wp:align>center</wp:align>
@@ -201,7 +353,7 @@
           </mc:Choice>
           <mc:Fallback>
             <w:pict>
-              <v:line w14:anchorId="5EEB5E69" id="Straight Connector 3" o:spid="_x0000_s1026" style="position:absolute;flip:y;z-index:251699200;visibility:visible;mso-wrap-style:square;mso-wrap-distance-left:9pt;mso-wrap-distance-top:0;mso-wrap-distance-right:9pt;mso-wrap-distance-bottom:0;mso-position-horizontal:center;mso-position-horizontal-relative:margin;mso-position-vertical:absolute;mso-position-vertical-relative:text" from="0,52.65pt" to="435.25pt,53.75pt" o:gfxdata="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" strokecolor="#a5a5a5" strokeweight=".5pt">
+              <v:line w14:anchorId="2A71FCAE" id="Straight Connector 3" o:spid="_x0000_s1026" style="position:absolute;flip:y;z-index:251699200;visibility:visible;mso-wrap-style:square;mso-wrap-distance-left:9pt;mso-wrap-distance-top:0;mso-wrap-distance-right:9pt;mso-wrap-distance-bottom:0;mso-position-horizontal:center;mso-position-horizontal-relative:margin;mso-position-vertical:absolute;mso-position-vertical-relative:text" from="0,52.65pt" to="435.25pt,53.75pt" o:gfxdata="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" strokecolor="#a5a5a5" strokeweight=".5pt">
                 <v:stroke joinstyle="miter"/>
                 <w10:wrap anchorx="margin"/>
               </v:line>
@@ -216,7 +368,25 @@
           <w:sz w:val="72"/>
           <w:szCs w:val="72"/>
         </w:rPr>
-        <w:t>BUSINESS PROPOSAL</w:t>
+        <w:t>B</w:t>
+      </w:r>
+      <w:r>
+        <w:rPr>
+          <w:rFonts w:ascii="Segoe UI" w:hAnsi="Segoe UI" w:cs="Segoe UI"/>
+          <w:color w:val="00CCFF"/>
+          <w:sz w:val="72"/>
+          <w:szCs w:val="72"/>
+        </w:rPr>
+        <w:t>USINESS</w:t>
+      </w:r>
+      <w:r>
+        <w:rPr>
+          <w:rFonts w:ascii="Segoe UI" w:hAnsi="Segoe UI" w:cs="Segoe UI"/>
+          <w:color w:val="00CCFF"/>
+          <w:sz w:val="72"/>
+          <w:szCs w:val="72"/>
+        </w:rPr>
+        <w:t xml:space="preserve"> PROPOSAL</w:t>
       </w:r>
     </w:p>
     <w:p>
@@ -232,7 +402,6 @@
           <w:szCs w:val="48"/>
         </w:rPr>
       </w:pPr>
-      <w:proofErr w:type="spellStart"/>
       <w:r>
         <w:rPr>
           <w:rFonts w:ascii="Segoe UI" w:hAnsi="Segoe UI" w:cs="Segoe UI"/>
@@ -249,12 +418,23 @@
           <w:sz w:val="48"/>
           <w:szCs w:val="48"/>
         </w:rPr>
-        <w:t>UniSocial</w:t>
-      </w:r>
-      <w:proofErr w:type="spellEnd"/>
-    </w:p>
-    <w:p>
-      <w:pPr>
+        <w:t>Uni</w:t>
+      </w:r>
+      <w:r>
+        <w:rPr>
+          <w:rFonts w:ascii="Segoe UI" w:hAnsi="Segoe UI" w:cs="Segoe UI"/>
+          <w:color w:val="404040" w:themeColor="text1" w:themeTint="BF"/>
+          <w:sz w:val="48"/>
+          <w:szCs w:val="48"/>
+        </w:rPr>
+        <w:t>404</w:t>
+      </w:r>
+    </w:p>
+    <w:p>
+      <w:pPr>
+        <w:tabs>
+          <w:tab w:val="left" w:pos="9645"/>
+        </w:tabs>
         <w:jc w:val="center"/>
         <w:rPr>
           <w:rFonts w:ascii="Segoe UI" w:hAnsi="Segoe UI" w:cs="Segoe UI"/>
@@ -311,20 +491,6 @@
     </w:p>
     <w:p>
       <w:pPr>
-        <w:jc w:val="center"/>
-        <w:rPr>
-          <w:rFonts w:ascii="Segoe UI" w:hAnsi="Segoe UI" w:cs="Segoe UI"/>
-          <w:b/>
-          <w:bCs/>
-          <w:color w:val="00B0F0"/>
-          <w:sz w:val="36"/>
-          <w:szCs w:val="36"/>
-          <w:u w:val="single"/>
-        </w:rPr>
-      </w:pPr>
-    </w:p>
-    <w:p>
-      <w:pPr>
         <w:tabs>
           <w:tab w:val="left" w:pos="9645"/>
         </w:tabs>
@@ -397,13 +563,13 @@
         <mc:AlternateContent>
           <mc:Choice Requires="wps">
             <w:drawing>
-              <wp:anchor distT="0" distB="0" distL="114300" distR="114300" simplePos="0" relativeHeight="251703296" behindDoc="1" locked="1" layoutInCell="1" allowOverlap="1" wp14:anchorId="6D2328C2" wp14:editId="40016B29">
+              <wp:anchor distT="0" distB="0" distL="114300" distR="114300" simplePos="0" relativeHeight="251703296" behindDoc="1" locked="1" layoutInCell="1" allowOverlap="1" wp14:anchorId="6D2328C2" wp14:editId="4BCC0BD4">
                 <wp:simplePos x="0" y="0"/>
                 <wp:positionH relativeFrom="page">
-                  <wp:align>left</wp:align>
+                  <wp:posOffset>-400050</wp:posOffset>
                 </wp:positionH>
                 <wp:positionV relativeFrom="page">
-                  <wp:align>bottom</wp:align>
+                  <wp:posOffset>8777605</wp:posOffset>
                 </wp:positionV>
                 <wp:extent cx="8061960" cy="3063240"/>
                 <wp:effectExtent l="0" t="0" r="15240" b="22860"/>
@@ -464,7 +630,7 @@
           </mc:Choice>
           <mc:Fallback>
             <w:pict>
-              <v:rect w14:anchorId="2A505D0B" id="Rectangle 46" o:spid="_x0000_s1026" style="position:absolute;margin-left:0;margin-top:0;width:634.8pt;height:241.2pt;z-index:-251613184;visibility:visible;mso-wrap-style:square;mso-width-percent:0;mso-height-percent:0;mso-wrap-distance-left:9pt;mso-wrap-distance-top:0;mso-wrap-distance-right:9pt;mso-wrap-distance-bottom:0;mso-position-horizontal:left;mso-position-horizontal-relative:page;mso-position-vertical:bottom;mso-position-vertical-relative:page;mso-width-percent:0;mso-height-percent:0;mso-width-relative:margin;mso-height-relative:margin;v-text-anchor:middle" o:gfxdata="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" fillcolor="#161616 [334]" strokecolor="black [1600]" strokeweight="1pt">
+              <v:rect w14:anchorId="063B289B" id="Rectangle 46" o:spid="_x0000_s1026" style="position:absolute;margin-left:-31.5pt;margin-top:691.15pt;width:634.8pt;height:241.2pt;z-index:-251613184;visibility:visible;mso-wrap-style:square;mso-width-percent:0;mso-height-percent:0;mso-wrap-distance-left:9pt;mso-wrap-distance-top:0;mso-wrap-distance-right:9pt;mso-wrap-distance-bottom:0;mso-position-horizontal:absolute;mso-position-horizontal-relative:page;mso-position-vertical:absolute;mso-position-vertical-relative:page;mso-width-percent:0;mso-height-percent:0;mso-width-relative:margin;mso-height-relative:margin;v-text-anchor:middle" o:gfxdata="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" fillcolor="#161616 [334]" strokecolor="black [1600]" strokeweight="1pt">
                 <w10:wrap anchorx="page" anchory="page"/>
                 <w10:anchorlock/>
               </v:rect>
@@ -472,7 +638,6 @@
           </mc:Fallback>
         </mc:AlternateContent>
       </w:r>
-      <w:proofErr w:type="spellStart"/>
       <w:r>
         <w:rPr>
           <w:rFonts w:ascii="Segoe UI" w:hAnsi="Segoe UI" w:cs="Segoe UI"/>
@@ -489,9 +654,17 @@
           <w:sz w:val="24"/>
           <w:szCs w:val="24"/>
         </w:rPr>
-        <w:t>UniSocial</w:t>
-      </w:r>
-      <w:proofErr w:type="spellEnd"/>
+        <w:t>Uni</w:t>
+      </w:r>
+      <w:r>
+        <w:rPr>
+          <w:rFonts w:ascii="Segoe UI" w:hAnsi="Segoe UI" w:cs="Segoe UI"/>
+          <w:color w:val="00CCFF"/>
+          <w:sz w:val="24"/>
+          <w:szCs w:val="24"/>
+        </w:rPr>
+        <w:t>404</w:t>
+      </w:r>
     </w:p>
     <w:p>
       <w:pPr>
@@ -539,9 +712,7 @@
     </w:p>
     <w:p>
       <w:pPr>
-        <w:tabs>
-          <w:tab w:val="left" w:pos="9645"/>
-        </w:tabs>
+        <w:jc w:val="center"/>
         <w:rPr>
           <w:rFonts w:ascii="Segoe UI" w:hAnsi="Segoe UI" w:cs="Segoe UI"/>
           <w:b/>
@@ -566,10 +737,7 @@
           <w:u w:val="single"/>
         </w:rPr>
       </w:pPr>
-    </w:p>
-    <w:p>
-      <w:pPr>
-        <w:jc w:val="center"/>
+      <w:r>
         <w:rPr>
           <w:rFonts w:ascii="Segoe UI" w:hAnsi="Segoe UI" w:cs="Segoe UI"/>
           <w:b/>
@@ -579,17 +747,6 @@
           <w:szCs w:val="36"/>
           <w:u w:val="single"/>
         </w:rPr>
-      </w:pPr>
-      <w:r>
-        <w:rPr>
-          <w:rFonts w:ascii="Segoe UI" w:hAnsi="Segoe UI" w:cs="Segoe UI"/>
-          <w:b/>
-          <w:bCs/>
-          <w:color w:val="00B0F0"/>
-          <w:sz w:val="36"/>
-          <w:szCs w:val="36"/>
-          <w:u w:val="single"/>
-        </w:rPr>
         <w:t>Elevator pitch.</w:t>
       </w:r>
     </w:p>
@@ -1407,6 +1564,349 @@
           <w:szCs w:val="24"/>
         </w:rPr>
       </w:pPr>
+      <w:r>
+        <w:rPr>
+          <w:rFonts w:ascii="Segoe UI" w:hAnsi="Segoe UI" w:cs="Segoe UI"/>
+          <w:sz w:val="24"/>
+          <w:szCs w:val="24"/>
+        </w:rPr>
+        <w:t xml:space="preserve">myUni404 is a platform for educational institutions with computing departments, intended as an optional add-on for an </w:t>
+      </w:r>
+      <w:r>
+        <w:rPr>
+          <w:rFonts w:ascii="Segoe UI" w:hAnsi="Segoe UI" w:cs="Segoe UI"/>
+          <w:sz w:val="24"/>
+          <w:szCs w:val="24"/>
+        </w:rPr>
+        <w:t>up-and-coming</w:t>
+      </w:r>
+      <w:r>
+        <w:rPr>
+          <w:rFonts w:ascii="Segoe UI" w:hAnsi="Segoe UI" w:cs="Segoe UI"/>
+          <w:sz w:val="24"/>
+          <w:szCs w:val="24"/>
+        </w:rPr>
+        <w:t xml:space="preserve"> social media platform for universities, but could be added to existing solutions such as Learning Space or Moodle.</w:t>
+      </w:r>
+    </w:p>
+    <w:p>
+      <w:pPr>
+        <w:jc w:val="both"/>
+        <w:rPr>
+          <w:rFonts w:ascii="Segoe UI" w:hAnsi="Segoe UI" w:cs="Segoe UI"/>
+          <w:sz w:val="24"/>
+          <w:szCs w:val="24"/>
+        </w:rPr>
+      </w:pPr>
+      <w:r>
+        <w:rPr>
+          <w:rFonts w:ascii="Segoe UI" w:hAnsi="Segoe UI" w:cs="Segoe UI"/>
+          <w:sz w:val="24"/>
+          <w:szCs w:val="24"/>
+        </w:rPr>
+        <w:t>The platform offers the perfect space to ask questions around fields of computing, allowing them to include an explanation of their problem as well as the code that they are having trouble with.</w:t>
+      </w:r>
+    </w:p>
+    <w:p>
+      <w:pPr>
+        <w:jc w:val="both"/>
+        <w:rPr>
+          <w:rFonts w:ascii="Segoe UI" w:hAnsi="Segoe UI" w:cs="Segoe UI"/>
+          <w:sz w:val="24"/>
+          <w:szCs w:val="24"/>
+        </w:rPr>
+      </w:pPr>
+      <w:r>
+        <w:rPr>
+          <w:rFonts w:ascii="Segoe UI" w:hAnsi="Segoe UI" w:cs="Segoe UI"/>
+          <w:sz w:val="24"/>
+          <w:szCs w:val="24"/>
+        </w:rPr>
+        <w:t>In turn students can browse myUni404</w:t>
+      </w:r>
+      <w:r>
+        <w:rPr>
+          <w:rFonts w:ascii="Segoe UI" w:hAnsi="Segoe UI" w:cs="Segoe UI"/>
+          <w:sz w:val="24"/>
+          <w:szCs w:val="24"/>
+        </w:rPr>
+        <w:t xml:space="preserve"> and answer questions, helping them improve vital debugging skills. The current categories for questions on the platform are Web, Game Dev, System and OS, and Robotics. Students can easily switch between these categories should they wish to be versatile with their disciplines.</w:t>
+      </w:r>
+    </w:p>
+    <w:p>
+      <w:pPr>
+        <w:jc w:val="both"/>
+        <w:rPr>
+          <w:rFonts w:ascii="Segoe UI" w:hAnsi="Segoe UI" w:cs="Segoe UI"/>
+          <w:sz w:val="24"/>
+          <w:szCs w:val="24"/>
+        </w:rPr>
+      </w:pPr>
+      <w:r>
+        <w:rPr>
+          <w:rFonts w:ascii="Segoe UI" w:hAnsi="Segoe UI" w:cs="Segoe UI"/>
+          <w:sz w:val="24"/>
+          <w:szCs w:val="24"/>
+        </w:rPr>
+        <w:t>Each user has a profile which displays how many questions they have asked and answered, their university course, year, profile picture and some ‘about me’ information. Questions asked and answered questions are also displayed in this space.</w:t>
+      </w:r>
+    </w:p>
+    <w:p>
+      <w:pPr>
+        <w:jc w:val="both"/>
+        <w:rPr>
+          <w:color w:val="00CCFF"/>
+          <w:sz w:val="32"/>
+          <w:szCs w:val="32"/>
+        </w:rPr>
+      </w:pPr>
+      <w:r>
+        <w:rPr>
+          <w:rFonts w:ascii="Segoe UI" w:hAnsi="Segoe UI" w:cs="Segoe UI"/>
+          <w:sz w:val="24"/>
+          <w:szCs w:val="24"/>
+        </w:rPr>
+        <w:t>Users cannot update their course and year by themselves, as this would be performed by university staff, or information would be carried through from Learning Space or Moodle.</w:t>
+      </w:r>
+    </w:p>
+    <w:p>
+      <w:pPr>
+        <w:tabs>
+          <w:tab w:val="left" w:pos="4167"/>
+          <w:tab w:val="left" w:pos="9645"/>
+        </w:tabs>
+        <w:rPr>
+          <w:rFonts w:ascii="Segoe UI" w:hAnsi="Segoe UI" w:cs="Segoe UI"/>
+          <w:color w:val="00CCFF"/>
+          <w:sz w:val="32"/>
+          <w:szCs w:val="32"/>
+        </w:rPr>
+      </w:pPr>
+      <w:r>
+        <w:rPr>
+          <w:rFonts w:ascii="Segoe UI" w:hAnsi="Segoe UI" w:cs="Segoe UI"/>
+          <w:color w:val="00CCFF"/>
+          <w:sz w:val="32"/>
+          <w:szCs w:val="32"/>
+        </w:rPr>
+        <w:t>The Problem</w:t>
+      </w:r>
+      <w:r>
+        <w:rPr>
+          <w:rFonts w:ascii="Segoe UI" w:hAnsi="Segoe UI" w:cs="Segoe UI"/>
+          <w:color w:val="00CCFF"/>
+          <w:sz w:val="32"/>
+          <w:szCs w:val="32"/>
+        </w:rPr>
+        <w:tab/>
+      </w:r>
+      <w:r>
+        <w:rPr>
+          <w:rFonts w:ascii="Segoe UI" w:hAnsi="Segoe UI" w:cs="Segoe UI"/>
+          <w:color w:val="00CCFF"/>
+          <w:sz w:val="32"/>
+          <w:szCs w:val="32"/>
+        </w:rPr>
+        <w:tab/>
+      </w:r>
+    </w:p>
+    <w:p>
+      <w:pPr>
+        <w:jc w:val="both"/>
+        <w:rPr>
+          <w:rFonts w:ascii="Segoe UI" w:hAnsi="Segoe UI" w:cs="Segoe UI"/>
+          <w:sz w:val="24"/>
+          <w:szCs w:val="24"/>
+        </w:rPr>
+      </w:pPr>
+      <w:r>
+        <w:rPr>
+          <w:rFonts w:ascii="Segoe UI" w:hAnsi="Segoe UI" w:cs="Segoe UI"/>
+          <w:sz w:val="24"/>
+          <w:szCs w:val="24"/>
+        </w:rPr>
+        <w:t xml:space="preserve">The problem that I have observed within current iterations of similar platforms such as Stack Overflow, is that they are famously not beginner friendly. Many questions have already been answered perhaps under different search terms, but it is my opinion that becoming a skilled searcher within these domains takes some experience, users can be penalised or even banned for asking what may be deemed repeated, too </w:t>
+      </w:r>
+      <w:proofErr w:type="gramStart"/>
+      <w:r>
+        <w:rPr>
+          <w:rFonts w:ascii="Segoe UI" w:hAnsi="Segoe UI" w:cs="Segoe UI"/>
+          <w:sz w:val="24"/>
+          <w:szCs w:val="24"/>
+        </w:rPr>
+        <w:t>simple</w:t>
+      </w:r>
+      <w:proofErr w:type="gramEnd"/>
+      <w:r>
+        <w:rPr>
+          <w:rFonts w:ascii="Segoe UI" w:hAnsi="Segoe UI" w:cs="Segoe UI"/>
+          <w:sz w:val="24"/>
+          <w:szCs w:val="24"/>
+        </w:rPr>
+        <w:t xml:space="preserve"> or too tr</w:t>
+      </w:r>
+      <w:r>
+        <w:rPr>
+          <w:rFonts w:ascii="Segoe UI" w:hAnsi="Segoe UI" w:cs="Segoe UI"/>
+          <w:sz w:val="24"/>
+          <w:szCs w:val="24"/>
+        </w:rPr>
+        <w:t>ivial of a question.</w:t>
+      </w:r>
+      <w:r>
+        <w:rPr>
+          <w:rFonts w:ascii="Segoe UI" w:hAnsi="Segoe UI" w:cs="Segoe UI"/>
+          <w:sz w:val="24"/>
+          <w:szCs w:val="24"/>
+        </w:rPr>
+        <w:t xml:space="preserve"> </w:t>
+      </w:r>
+    </w:p>
+    <w:p>
+      <w:pPr>
+        <w:jc w:val="both"/>
+        <w:rPr>
+          <w:rFonts w:ascii="Segoe UI" w:hAnsi="Segoe UI" w:cs="Segoe UI"/>
+          <w:sz w:val="24"/>
+          <w:szCs w:val="24"/>
+        </w:rPr>
+      </w:pPr>
+      <w:r>
+        <w:rPr>
+          <w:rFonts w:ascii="Segoe UI" w:hAnsi="Segoe UI" w:cs="Segoe UI"/>
+          <w:sz w:val="24"/>
+          <w:szCs w:val="24"/>
+        </w:rPr>
+        <w:t>The second problem is university staff are no doubt regularly inundated with coding questions natured around “Why doesn’t this work”, this platform offers a simple solution to this, giving them more</w:t>
+      </w:r>
+      <w:r>
+        <w:rPr>
+          <w:rFonts w:ascii="Segoe UI" w:hAnsi="Segoe UI" w:cs="Segoe UI"/>
+          <w:sz w:val="24"/>
+          <w:szCs w:val="24"/>
+        </w:rPr>
+        <w:t xml:space="preserve"> time.</w:t>
+      </w:r>
+    </w:p>
+    <w:p>
+      <w:pPr>
+        <w:tabs>
+          <w:tab w:val="left" w:pos="9645"/>
+        </w:tabs>
+        <w:rPr>
+          <w:rFonts w:ascii="Segoe UI" w:hAnsi="Segoe UI" w:cs="Segoe UI"/>
+          <w:color w:val="00CCFF"/>
+          <w:sz w:val="32"/>
+          <w:szCs w:val="32"/>
+        </w:rPr>
+      </w:pPr>
+      <w:r>
+        <w:rPr>
+          <w:rFonts w:ascii="Segoe UI" w:hAnsi="Segoe UI" w:cs="Segoe UI"/>
+          <w:color w:val="00CCFF"/>
+          <w:sz w:val="32"/>
+          <w:szCs w:val="32"/>
+        </w:rPr>
+        <w:t>The Solution</w:t>
+      </w:r>
+    </w:p>
+    <w:p>
+      <w:pPr>
+        <w:jc w:val="both"/>
+        <w:rPr>
+          <w:rFonts w:ascii="Segoe UI" w:hAnsi="Segoe UI" w:cs="Segoe UI"/>
+          <w:sz w:val="24"/>
+          <w:szCs w:val="24"/>
+        </w:rPr>
+      </w:pPr>
+      <w:r>
+        <w:rPr>
+          <w:rFonts w:ascii="Segoe UI" w:hAnsi="Segoe UI" w:cs="Segoe UI"/>
+          <w:sz w:val="24"/>
+          <w:szCs w:val="24"/>
+        </w:rPr>
+        <w:t xml:space="preserve">myUni404 offers a similar experience but aimed at beginners. The </w:t>
+      </w:r>
+      <w:proofErr w:type="gramStart"/>
+      <w:r>
+        <w:rPr>
+          <w:rFonts w:ascii="Segoe UI" w:hAnsi="Segoe UI" w:cs="Segoe UI"/>
+          <w:sz w:val="24"/>
+          <w:szCs w:val="24"/>
+        </w:rPr>
+        <w:t>user friendly</w:t>
+      </w:r>
+      <w:proofErr w:type="gramEnd"/>
+      <w:r>
+        <w:rPr>
+          <w:rFonts w:ascii="Segoe UI" w:hAnsi="Segoe UI" w:cs="Segoe UI"/>
+          <w:sz w:val="24"/>
+          <w:szCs w:val="24"/>
+        </w:rPr>
+        <w:t xml:space="preserve"> platform aims to provide experience in asked good questions and providing accurate answers in a space where the simpler a question might be, so will be the answers, in turn providing bug fixing experience to any and all that may want to submit an answer.</w:t>
+      </w:r>
+    </w:p>
+    <w:p>
+      <w:pPr>
+        <w:jc w:val="both"/>
+        <w:rPr>
+          <w:rFonts w:ascii="Segoe UI" w:hAnsi="Segoe UI" w:cs="Segoe UI"/>
+          <w:sz w:val="24"/>
+          <w:szCs w:val="24"/>
+        </w:rPr>
+      </w:pPr>
+      <w:r>
+        <w:rPr>
+          <w:rFonts w:ascii="Segoe UI" w:hAnsi="Segoe UI" w:cs="Segoe UI"/>
+          <w:sz w:val="24"/>
+          <w:szCs w:val="24"/>
+        </w:rPr>
+        <w:t xml:space="preserve">The platform would also be a benefit to university staff who may get asked a lot of question around debugging students’ code. myUni404 provides a space where students can put the question to other students, allowing those that answer to gain more experience and those that asked to take their solution and continue their project. </w:t>
+      </w:r>
+    </w:p>
+    <w:p>
+      <w:pPr>
+        <w:tabs>
+          <w:tab w:val="left" w:pos="9645"/>
+        </w:tabs>
+        <w:rPr>
+          <w:rFonts w:ascii="Segoe UI" w:hAnsi="Segoe UI" w:cs="Segoe UI"/>
+          <w:color w:val="00CCFF"/>
+          <w:sz w:val="32"/>
+          <w:szCs w:val="32"/>
+        </w:rPr>
+      </w:pPr>
+      <w:r>
+        <w:rPr>
+          <w:rFonts w:ascii="Segoe UI" w:hAnsi="Segoe UI" w:cs="Segoe UI"/>
+          <w:color w:val="00CCFF"/>
+          <w:sz w:val="32"/>
+          <w:szCs w:val="32"/>
+        </w:rPr>
+        <w:t>The Target Audience</w:t>
+      </w:r>
+    </w:p>
+    <w:p>
+      <w:pPr>
+        <w:tabs>
+          <w:tab w:val="left" w:pos="9645"/>
+        </w:tabs>
+        <w:rPr>
+          <w:rFonts w:ascii="Segoe UI" w:hAnsi="Segoe UI" w:cs="Segoe UI"/>
+          <w:color w:val="00CCFF"/>
+          <w:sz w:val="32"/>
+          <w:szCs w:val="32"/>
+        </w:rPr>
+      </w:pPr>
+      <w:r>
+        <w:rPr>
+          <w:rFonts w:ascii="Segoe UI" w:hAnsi="Segoe UI" w:cs="Segoe UI"/>
+          <w:sz w:val="24"/>
+          <w:szCs w:val="24"/>
+        </w:rPr>
+        <w:lastRenderedPageBreak/>
+        <w:t xml:space="preserve">The target audience for this application would be educational institutions and students. The platform could be added onto their existing student portal such as Learning Space or Moodle, or as an optional add on to the social media platform </w:t>
+      </w:r>
       <w:proofErr w:type="spellStart"/>
       <w:r>
         <w:rPr>
@@ -1423,73 +1923,602 @@
           <w:sz w:val="24"/>
           <w:szCs w:val="24"/>
         </w:rPr>
+        <w:t xml:space="preserve"> which is currently in development.</w:t>
+      </w:r>
+    </w:p>
+    <w:p>
+      <w:pPr>
+        <w:tabs>
+          <w:tab w:val="left" w:pos="4552"/>
+        </w:tabs>
+        <w:ind w:left="9645" w:hanging="9645"/>
+        <w:rPr>
+          <w:rFonts w:ascii="Segoe UI" w:hAnsi="Segoe UI" w:cs="Segoe UI"/>
+          <w:color w:val="00CCFF"/>
+          <w:sz w:val="32"/>
+          <w:szCs w:val="32"/>
+        </w:rPr>
+      </w:pPr>
+      <w:r>
+        <w:rPr>
+          <w:rFonts w:ascii="Segoe UI" w:hAnsi="Segoe UI" w:cs="Segoe UI"/>
+          <w:color w:val="00CCFF"/>
+          <w:sz w:val="32"/>
+          <w:szCs w:val="32"/>
+        </w:rPr>
+        <w:t>The Market/Competition</w:t>
+      </w:r>
+      <w:r>
+        <w:rPr>
+          <w:rFonts w:ascii="Segoe UI" w:hAnsi="Segoe UI" w:cs="Segoe UI"/>
+          <w:color w:val="00CCFF"/>
+          <w:sz w:val="32"/>
+          <w:szCs w:val="32"/>
+        </w:rPr>
+        <w:tab/>
+      </w:r>
+    </w:p>
+    <w:p>
+      <w:r>
+        <w:rPr>
+          <w:rFonts w:ascii="Segoe UI" w:hAnsi="Segoe UI" w:cs="Segoe UI"/>
+          <w:sz w:val="24"/>
+          <w:szCs w:val="24"/>
+        </w:rPr>
+        <w:t>in development.</w:t>
+      </w:r>
+      <w:r>
+        <w:rPr>
+          <w:rFonts w:ascii="Segoe UI" w:hAnsi="Segoe UI" w:cs="Segoe UI"/>
+          <w:sz w:val="24"/>
+          <w:szCs w:val="24"/>
+        </w:rPr>
+        <w:t xml:space="preserve"> Stack overflow enterprise would be the closest market competitor. We stand aside from them by being integrated into educational institutions learning platforms, offering the same colourings and familiar feeling space that they are used to, also allowing university staff to watch over the space very easily.</w:t>
+      </w:r>
+      <w:r>
         <w:t xml:space="preserve"> </w:t>
       </w:r>
-      <w:r>
-        <w:rPr>
-          <w:rFonts w:ascii="Segoe UI" w:hAnsi="Segoe UI" w:cs="Segoe UI"/>
-          <w:sz w:val="24"/>
-          <w:szCs w:val="24"/>
-        </w:rPr>
-        <w:t xml:space="preserve">is a social media platform built around the idea of bringing friends, both real-life and </w:t>
-      </w:r>
-      <w:r>
-        <w:rPr>
-          <w:rFonts w:ascii="Segoe UI" w:hAnsi="Segoe UI" w:cs="Segoe UI"/>
-          <w:sz w:val="24"/>
-          <w:szCs w:val="24"/>
-        </w:rPr>
-        <w:t>online closer</w:t>
-      </w:r>
-      <w:r>
-        <w:rPr>
-          <w:rFonts w:ascii="Segoe UI" w:hAnsi="Segoe UI" w:cs="Segoe UI"/>
-          <w:sz w:val="24"/>
-          <w:szCs w:val="24"/>
-        </w:rPr>
-        <w:t xml:space="preserve"> together through shared interests.</w:t>
+    </w:p>
+    <w:p>
+      <w:pPr>
+        <w:tabs>
+          <w:tab w:val="left" w:pos="9645"/>
+        </w:tabs>
+        <w:jc w:val="center"/>
+        <w:rPr>
+          <w:rFonts w:ascii="Segoe UI" w:hAnsi="Segoe UI" w:cs="Segoe UI"/>
+          <w:b/>
+          <w:bCs/>
+          <w:color w:val="00CCFF"/>
+          <w:sz w:val="32"/>
+          <w:szCs w:val="32"/>
+          <w:u w:val="single"/>
+        </w:rPr>
+      </w:pPr>
+      <w:r>
+        <w:rPr>
+          <w:rFonts w:ascii="Segoe UI" w:hAnsi="Segoe UI" w:cs="Segoe UI"/>
+          <w:b/>
+          <w:bCs/>
+          <w:color w:val="00CCFF"/>
+          <w:sz w:val="32"/>
+          <w:szCs w:val="32"/>
+          <w:u w:val="single"/>
+        </w:rPr>
+        <w:t>SWOT Analysis</w:t>
+      </w:r>
+    </w:p>
+    <w:p>
+      <w:pPr>
+        <w:tabs>
+          <w:tab w:val="left" w:pos="9645"/>
+        </w:tabs>
+        <w:jc w:val="center"/>
+        <w:rPr>
+          <w:rFonts w:ascii="Segoe UI" w:hAnsi="Segoe UI" w:cs="Segoe UI"/>
+          <w:color w:val="00CCFF"/>
+          <w:sz w:val="32"/>
+          <w:szCs w:val="32"/>
+        </w:rPr>
+      </w:pPr>
+    </w:p>
+    <w:p>
+      <w:pPr>
+        <w:tabs>
+          <w:tab w:val="left" w:pos="9645"/>
+        </w:tabs>
+        <w:rPr>
+          <w:rFonts w:ascii="Segoe UI" w:hAnsi="Segoe UI" w:cs="Segoe UI"/>
+          <w:color w:val="00CCFF"/>
+          <w:sz w:val="32"/>
+          <w:szCs w:val="32"/>
+        </w:rPr>
+      </w:pPr>
+      <w:r>
+        <w:rPr>
+          <w:rFonts w:ascii="Segoe UI" w:hAnsi="Segoe UI" w:cs="Segoe UI"/>
+          <w:color w:val="00CCFF"/>
+          <w:sz w:val="32"/>
+          <w:szCs w:val="32"/>
+        </w:rPr>
+        <w:t>Strengths</w:t>
       </w:r>
     </w:p>
     <w:p>
       <w:pPr>
         <w:jc w:val="both"/>
         <w:rPr>
-          <w:color w:val="00CCFF"/>
-          <w:sz w:val="32"/>
-          <w:szCs w:val="32"/>
-        </w:rPr>
-      </w:pPr>
-      <w:r>
-        <w:rPr>
-          <w:rFonts w:ascii="Segoe UI" w:hAnsi="Segoe UI" w:cs="Segoe UI"/>
-          <w:sz w:val="24"/>
-          <w:szCs w:val="24"/>
-        </w:rPr>
-        <w:t>The platform would have a traditional style friends list that the user would populate themselves, and with each addition, that new friend would get organized into whatever lists of common interest or “</w:t>
-      </w:r>
-      <w:r>
-        <w:rPr>
-          <w:rFonts w:ascii="Segoe UI" w:hAnsi="Segoe UI" w:cs="Segoe UI"/>
-          <w:sz w:val="24"/>
-          <w:szCs w:val="24"/>
-        </w:rPr>
-        <w:t>C</w:t>
-      </w:r>
-      <w:r>
-        <w:rPr>
-          <w:rFonts w:ascii="Segoe UI" w:hAnsi="Segoe UI" w:cs="Segoe UI"/>
-          <w:sz w:val="24"/>
-          <w:szCs w:val="24"/>
-        </w:rPr>
-        <w:t xml:space="preserve">ircles” that the user and the new friend might share. If there are no </w:t>
-      </w:r>
-      <w:r>
-        <w:rPr>
-          <w:rFonts w:ascii="Segoe UI" w:hAnsi="Segoe UI" w:cs="Segoe UI"/>
-          <w:sz w:val="24"/>
-          <w:szCs w:val="24"/>
-        </w:rPr>
-        <w:t>matching shared interest</w:t>
+          <w:rFonts w:ascii="Segoe UI" w:hAnsi="Segoe UI" w:cs="Segoe UI"/>
+          <w:sz w:val="24"/>
+          <w:szCs w:val="24"/>
+        </w:rPr>
+      </w:pPr>
+      <w:r>
+        <w:rPr>
+          <w:rFonts w:ascii="Segoe UI" w:hAnsi="Segoe UI" w:cs="Segoe UI"/>
+          <w:b/>
+          <w:bCs/>
+          <w:sz w:val="24"/>
+          <w:szCs w:val="24"/>
+        </w:rPr>
+        <w:t xml:space="preserve">Beginner friendly </w:t>
+      </w:r>
+      <w:r>
+        <w:rPr>
+          <w:rFonts w:ascii="Segoe UI" w:hAnsi="Segoe UI" w:cs="Segoe UI"/>
+          <w:sz w:val="24"/>
+          <w:szCs w:val="24"/>
+        </w:rPr>
+        <w:t>– The platform offers a beginner friendly space, allowing users to gain experience which would be industry relevant, and make them confident to move on to other platforms after their education.</w:t>
+      </w:r>
+    </w:p>
+    <w:p>
+      <w:pPr>
+        <w:jc w:val="both"/>
+        <w:rPr>
+          <w:rFonts w:ascii="Segoe UI" w:hAnsi="Segoe UI" w:cs="Segoe UI"/>
+          <w:sz w:val="24"/>
+          <w:szCs w:val="24"/>
+        </w:rPr>
+      </w:pPr>
+      <w:r>
+        <w:rPr>
+          <w:rFonts w:ascii="Segoe UI" w:hAnsi="Segoe UI" w:cs="Segoe UI"/>
+          <w:b/>
+          <w:bCs/>
+          <w:sz w:val="24"/>
+          <w:szCs w:val="24"/>
+        </w:rPr>
+        <w:t>Different fields</w:t>
+      </w:r>
+      <w:r>
+        <w:rPr>
+          <w:rFonts w:ascii="Segoe UI" w:hAnsi="Segoe UI" w:cs="Segoe UI"/>
+          <w:sz w:val="24"/>
+          <w:szCs w:val="24"/>
+        </w:rPr>
+        <w:t xml:space="preserve"> </w:t>
+      </w:r>
+      <w:r>
+        <w:rPr>
+          <w:rFonts w:ascii="Segoe UI" w:hAnsi="Segoe UI" w:cs="Segoe UI"/>
+          <w:sz w:val="24"/>
+          <w:szCs w:val="24"/>
+        </w:rPr>
+        <w:t>–</w:t>
+      </w:r>
+      <w:r>
+        <w:rPr>
+          <w:rFonts w:ascii="Segoe UI" w:hAnsi="Segoe UI" w:cs="Segoe UI"/>
+          <w:sz w:val="24"/>
+          <w:szCs w:val="24"/>
+        </w:rPr>
+        <w:t xml:space="preserve"> </w:t>
+      </w:r>
+      <w:r>
+        <w:rPr>
+          <w:rFonts w:ascii="Segoe UI" w:hAnsi="Segoe UI" w:cs="Segoe UI"/>
+          <w:sz w:val="24"/>
+          <w:szCs w:val="24"/>
+        </w:rPr>
+        <w:t>Offering different channels for different fields of computing gives users a great opportunity to browse for questions around their specialism or try something new to keep themselves versatile as a budding computing professional</w:t>
+      </w:r>
+    </w:p>
+    <w:p>
+      <w:pPr>
+        <w:jc w:val="both"/>
+        <w:rPr>
+          <w:rFonts w:ascii="Segoe UI" w:hAnsi="Segoe UI" w:cs="Segoe UI"/>
+          <w:color w:val="00CCFF"/>
+          <w:sz w:val="32"/>
+          <w:szCs w:val="32"/>
+        </w:rPr>
+      </w:pPr>
+      <w:r>
+        <w:rPr>
+          <w:rFonts w:ascii="Segoe UI" w:hAnsi="Segoe UI" w:cs="Segoe UI"/>
+          <w:b/>
+          <w:bCs/>
+          <w:sz w:val="24"/>
+          <w:szCs w:val="24"/>
+        </w:rPr>
+        <w:t>Student portal integration</w:t>
+      </w:r>
+      <w:r>
+        <w:rPr>
+          <w:rFonts w:ascii="Segoe UI" w:hAnsi="Segoe UI" w:cs="Segoe UI"/>
+          <w:sz w:val="24"/>
+          <w:szCs w:val="24"/>
+        </w:rPr>
+        <w:t xml:space="preserve"> </w:t>
+      </w:r>
+      <w:r>
+        <w:rPr>
+          <w:rFonts w:ascii="Segoe UI" w:hAnsi="Segoe UI" w:cs="Segoe UI"/>
+          <w:sz w:val="24"/>
+          <w:szCs w:val="24"/>
+        </w:rPr>
+        <w:t>–</w:t>
+      </w:r>
+      <w:r>
+        <w:rPr>
+          <w:rFonts w:ascii="Segoe UI" w:hAnsi="Segoe UI" w:cs="Segoe UI"/>
+          <w:sz w:val="24"/>
+          <w:szCs w:val="24"/>
+        </w:rPr>
+        <w:t xml:space="preserve"> </w:t>
+      </w:r>
+      <w:r>
+        <w:rPr>
+          <w:rFonts w:ascii="Segoe UI" w:hAnsi="Segoe UI" w:cs="Segoe UI"/>
+          <w:sz w:val="24"/>
+          <w:szCs w:val="24"/>
+        </w:rPr>
+        <w:t xml:space="preserve">Available right from the student portal will drive user interaction as users will feel they are using a university feature rather than a third-party website. This ease of access will attract students to spend time answering questions or asking them </w:t>
+      </w:r>
+      <w:proofErr w:type="gramStart"/>
+      <w:r>
+        <w:rPr>
+          <w:rFonts w:ascii="Segoe UI" w:hAnsi="Segoe UI" w:cs="Segoe UI"/>
+          <w:sz w:val="24"/>
+          <w:szCs w:val="24"/>
+        </w:rPr>
+        <w:t>as  replies</w:t>
+      </w:r>
+      <w:proofErr w:type="gramEnd"/>
+      <w:r>
+        <w:rPr>
+          <w:rFonts w:ascii="Segoe UI" w:hAnsi="Segoe UI" w:cs="Segoe UI"/>
+          <w:sz w:val="24"/>
+          <w:szCs w:val="24"/>
+        </w:rPr>
+        <w:t xml:space="preserve"> could come through quickly.</w:t>
+      </w:r>
+    </w:p>
+    <w:p>
+      <w:pPr>
+        <w:tabs>
+          <w:tab w:val="left" w:pos="9645"/>
+        </w:tabs>
+        <w:rPr>
+          <w:rFonts w:ascii="Segoe UI" w:hAnsi="Segoe UI" w:cs="Segoe UI"/>
+          <w:color w:val="00CCFF"/>
+          <w:sz w:val="32"/>
+          <w:szCs w:val="32"/>
+        </w:rPr>
+      </w:pPr>
+      <w:r>
+        <w:rPr>
+          <w:rFonts w:ascii="Segoe UI" w:hAnsi="Segoe UI" w:cs="Segoe UI"/>
+          <w:color w:val="00CCFF"/>
+          <w:sz w:val="32"/>
+          <w:szCs w:val="32"/>
+        </w:rPr>
+        <w:t>Weaknesses</w:t>
+      </w:r>
+    </w:p>
+    <w:p>
+      <w:pPr>
+        <w:jc w:val="both"/>
+        <w:rPr>
+          <w:rFonts w:ascii="Segoe UI" w:hAnsi="Segoe UI" w:cs="Segoe UI"/>
+          <w:sz w:val="24"/>
+          <w:szCs w:val="24"/>
+        </w:rPr>
+      </w:pPr>
+      <w:r>
+        <w:rPr>
+          <w:rFonts w:ascii="Segoe UI" w:hAnsi="Segoe UI" w:cs="Segoe UI"/>
+          <w:b/>
+          <w:bCs/>
+          <w:sz w:val="24"/>
+          <w:szCs w:val="24"/>
+        </w:rPr>
+        <w:t>Competition</w:t>
+      </w:r>
+      <w:r>
+        <w:rPr>
+          <w:rFonts w:ascii="Segoe UI" w:hAnsi="Segoe UI" w:cs="Segoe UI"/>
+          <w:sz w:val="24"/>
+          <w:szCs w:val="24"/>
+        </w:rPr>
+        <w:t xml:space="preserve"> - </w:t>
+      </w:r>
+      <w:r>
+        <w:rPr>
+          <w:rFonts w:ascii="Segoe UI" w:hAnsi="Segoe UI" w:cs="Segoe UI"/>
+          <w:sz w:val="24"/>
+          <w:szCs w:val="24"/>
+        </w:rPr>
+        <w:t xml:space="preserve">Similar platforms exist such as </w:t>
+      </w:r>
+      <w:r>
+        <w:rPr>
+          <w:rFonts w:ascii="Segoe UI" w:hAnsi="Segoe UI" w:cs="Segoe UI"/>
+          <w:sz w:val="24"/>
+          <w:szCs w:val="24"/>
+        </w:rPr>
+        <w:t>Stack Overflow which does currently have more functionality and a large user base</w:t>
+      </w:r>
+      <w:r>
+        <w:rPr>
+          <w:rFonts w:ascii="Segoe UI" w:hAnsi="Segoe UI" w:cs="Segoe UI"/>
+          <w:sz w:val="24"/>
+          <w:szCs w:val="24"/>
+        </w:rPr>
+        <w:t>.</w:t>
+      </w:r>
+    </w:p>
+    <w:p>
+      <w:pPr>
+        <w:tabs>
+          <w:tab w:val="left" w:pos="9645"/>
+        </w:tabs>
+        <w:rPr>
+          <w:rFonts w:ascii="Segoe UI" w:hAnsi="Segoe UI" w:cs="Segoe UI"/>
+          <w:color w:val="00CCFF"/>
+          <w:sz w:val="32"/>
+          <w:szCs w:val="32"/>
+        </w:rPr>
+      </w:pPr>
+      <w:r>
+        <w:rPr>
+          <w:rFonts w:ascii="Segoe UI" w:hAnsi="Segoe UI" w:cs="Segoe UI"/>
+          <w:color w:val="00CCFF"/>
+          <w:sz w:val="32"/>
+          <w:szCs w:val="32"/>
+        </w:rPr>
+        <w:t>Opportunities</w:t>
+      </w:r>
+    </w:p>
+    <w:p>
+      <w:pPr>
+        <w:jc w:val="both"/>
+        <w:rPr>
+          <w:rFonts w:ascii="Segoe UI" w:hAnsi="Segoe UI" w:cs="Segoe UI"/>
+          <w:sz w:val="24"/>
+          <w:szCs w:val="24"/>
+        </w:rPr>
+      </w:pPr>
+      <w:r>
+        <w:rPr>
+          <w:rFonts w:ascii="Segoe UI" w:hAnsi="Segoe UI" w:cs="Segoe UI"/>
+          <w:b/>
+          <w:bCs/>
+          <w:sz w:val="24"/>
+          <w:szCs w:val="24"/>
+        </w:rPr>
+        <w:t>Customisation</w:t>
+      </w:r>
+      <w:r>
+        <w:rPr>
+          <w:rFonts w:ascii="Segoe UI" w:hAnsi="Segoe UI" w:cs="Segoe UI"/>
+          <w:sz w:val="24"/>
+          <w:szCs w:val="24"/>
+        </w:rPr>
+        <w:t xml:space="preserve"> - </w:t>
+      </w:r>
+      <w:r>
+        <w:rPr>
+          <w:rFonts w:ascii="Segoe UI" w:hAnsi="Segoe UI" w:cs="Segoe UI"/>
+          <w:sz w:val="24"/>
+          <w:szCs w:val="24"/>
+        </w:rPr>
+        <w:t>Existing platforms don’t offer much in terms of customising the experience, though feeds can be edited, it takes some considerable effort to organize according finding people with similar interests or hobbies. This platform would be built around the idea of making that feel intuitive and seamless.</w:t>
+      </w:r>
+    </w:p>
+    <w:p>
+      <w:pPr>
+        <w:jc w:val="both"/>
+        <w:rPr>
+          <w:rFonts w:ascii="Segoe UI" w:hAnsi="Segoe UI" w:cs="Segoe UI"/>
+          <w:color w:val="00CCFF"/>
+          <w:sz w:val="32"/>
+          <w:szCs w:val="32"/>
+        </w:rPr>
+      </w:pPr>
+      <w:r>
+        <w:rPr>
+          <w:rFonts w:ascii="Segoe UI" w:hAnsi="Segoe UI" w:cs="Segoe UI"/>
+          <w:b/>
+          <w:bCs/>
+          <w:sz w:val="24"/>
+          <w:szCs w:val="24"/>
+        </w:rPr>
+        <w:t>Better Targeted advertising</w:t>
+      </w:r>
+      <w:r>
+        <w:rPr>
+          <w:rFonts w:ascii="Segoe UI" w:hAnsi="Segoe UI" w:cs="Segoe UI"/>
+          <w:sz w:val="24"/>
+          <w:szCs w:val="24"/>
+        </w:rPr>
+        <w:t xml:space="preserve"> - </w:t>
+      </w:r>
+      <w:r>
+        <w:rPr>
+          <w:rFonts w:ascii="Segoe UI" w:hAnsi="Segoe UI" w:cs="Segoe UI"/>
+          <w:sz w:val="24"/>
+          <w:szCs w:val="24"/>
+        </w:rPr>
+        <w:t xml:space="preserve">If we were to follow a similar advertising business model to Facebook, targeted advertising could be performed according to peoples interests and would advertise within that space. This would be a less invasive and more </w:t>
+      </w:r>
+      <w:r>
+        <w:rPr>
+          <w:rFonts w:ascii="Segoe UI" w:hAnsi="Segoe UI" w:cs="Segoe UI"/>
+          <w:sz w:val="24"/>
+          <w:szCs w:val="24"/>
+        </w:rPr>
+        <w:t>transparent approach</w:t>
+      </w:r>
+    </w:p>
+    <w:p>
+      <w:pPr>
+        <w:tabs>
+          <w:tab w:val="left" w:pos="9645"/>
+        </w:tabs>
+        <w:rPr>
+          <w:rFonts w:ascii="Segoe UI" w:hAnsi="Segoe UI" w:cs="Segoe UI"/>
+          <w:color w:val="00CCFF"/>
+          <w:sz w:val="32"/>
+          <w:szCs w:val="32"/>
+        </w:rPr>
+      </w:pPr>
+      <w:r>
+        <w:rPr>
+          <w:rFonts w:ascii="Segoe UI" w:hAnsi="Segoe UI" w:cs="Segoe UI"/>
+          <w:color w:val="00CCFF"/>
+          <w:sz w:val="32"/>
+          <w:szCs w:val="32"/>
+        </w:rPr>
+        <w:t>Threats</w:t>
+      </w:r>
+    </w:p>
+    <w:p>
+      <w:pPr>
+        <w:jc w:val="both"/>
+        <w:rPr>
+          <w:rFonts w:ascii="Segoe UI" w:hAnsi="Segoe UI" w:cs="Segoe UI"/>
+          <w:sz w:val="24"/>
+          <w:szCs w:val="24"/>
+        </w:rPr>
+      </w:pPr>
+      <w:r>
+        <w:rPr>
+          <w:rFonts w:ascii="Segoe UI" w:hAnsi="Segoe UI" w:cs="Segoe UI"/>
+          <w:b/>
+          <w:bCs/>
+          <w:sz w:val="24"/>
+          <w:szCs w:val="24"/>
+        </w:rPr>
+        <w:t xml:space="preserve">Competition </w:t>
+      </w:r>
+      <w:r>
+        <w:rPr>
+          <w:rFonts w:ascii="Segoe UI" w:hAnsi="Segoe UI" w:cs="Segoe UI"/>
+          <w:sz w:val="24"/>
+          <w:szCs w:val="24"/>
+        </w:rPr>
+        <w:t xml:space="preserve">- </w:t>
+      </w:r>
+      <w:r>
+        <w:rPr>
+          <w:rFonts w:ascii="Segoe UI" w:hAnsi="Segoe UI" w:cs="Segoe UI"/>
+          <w:sz w:val="24"/>
+          <w:szCs w:val="24"/>
+        </w:rPr>
+        <w:t xml:space="preserve">Existing platforms such as Facebook </w:t>
+      </w:r>
+      <w:r>
+        <w:rPr>
+          <w:rFonts w:ascii="Segoe UI" w:hAnsi="Segoe UI" w:cs="Segoe UI"/>
+          <w:sz w:val="24"/>
+          <w:szCs w:val="24"/>
+        </w:rPr>
+        <w:t xml:space="preserve">are massive, even so, Facebook’s user count has seen a decline as users migrate to TikTok. As </w:t>
+      </w:r>
+      <w:proofErr w:type="spellStart"/>
+      <w:r>
+        <w:rPr>
+          <w:rFonts w:ascii="Segoe UI" w:hAnsi="Segoe UI" w:cs="Segoe UI"/>
+          <w:sz w:val="24"/>
+          <w:szCs w:val="24"/>
+        </w:rPr>
+        <w:t>myUniSocial</w:t>
+      </w:r>
+      <w:proofErr w:type="spellEnd"/>
+      <w:r>
+        <w:rPr>
+          <w:rFonts w:ascii="Segoe UI" w:hAnsi="Segoe UI" w:cs="Segoe UI"/>
+          <w:sz w:val="24"/>
+          <w:szCs w:val="24"/>
+        </w:rPr>
+        <w:t xml:space="preserve"> will be built around peoples interests as </w:t>
+      </w:r>
+      <w:r>
+        <w:rPr>
+          <w:rFonts w:ascii="Segoe UI" w:hAnsi="Segoe UI" w:cs="Segoe UI"/>
+          <w:sz w:val="24"/>
+          <w:szCs w:val="24"/>
+        </w:rPr>
+        <w:lastRenderedPageBreak/>
+        <w:t>opposed to being more of a meme sharing platform, it will take some consideration to employ features to draw in the younger demographic.</w:t>
+      </w:r>
+    </w:p>
+    <w:p>
+      <w:pPr>
+        <w:jc w:val="both"/>
+        <w:rPr>
+          <w:rFonts w:ascii="Segoe UI" w:hAnsi="Segoe UI" w:cs="Segoe UI"/>
+          <w:sz w:val="24"/>
+          <w:szCs w:val="24"/>
+        </w:rPr>
+      </w:pPr>
+      <w:r>
+        <w:rPr>
+          <w:rFonts w:ascii="Segoe UI" w:hAnsi="Segoe UI" w:cs="Segoe UI"/>
+          <w:b/>
+          <w:bCs/>
+          <w:sz w:val="24"/>
+          <w:szCs w:val="24"/>
+        </w:rPr>
+        <w:t xml:space="preserve">Data </w:t>
+      </w:r>
+      <w:r>
+        <w:rPr>
+          <w:rFonts w:ascii="Segoe UI" w:hAnsi="Segoe UI" w:cs="Segoe UI"/>
+          <w:b/>
+          <w:bCs/>
+          <w:sz w:val="24"/>
+          <w:szCs w:val="24"/>
+        </w:rPr>
+        <w:t>Breaches</w:t>
+      </w:r>
+      <w:r>
+        <w:rPr>
+          <w:rFonts w:ascii="Segoe UI" w:hAnsi="Segoe UI" w:cs="Segoe UI"/>
+          <w:b/>
+          <w:bCs/>
+          <w:sz w:val="24"/>
+          <w:szCs w:val="24"/>
+        </w:rPr>
+        <w:t xml:space="preserve"> </w:t>
+      </w:r>
+      <w:r>
+        <w:rPr>
+          <w:rFonts w:ascii="Segoe UI" w:hAnsi="Segoe UI" w:cs="Segoe UI"/>
+          <w:sz w:val="24"/>
+          <w:szCs w:val="24"/>
+        </w:rPr>
+        <w:t>-</w:t>
+      </w:r>
+      <w:r>
+        <w:rPr>
+          <w:rFonts w:ascii="Segoe UI" w:hAnsi="Segoe UI" w:cs="Segoe UI"/>
+          <w:sz w:val="24"/>
+          <w:szCs w:val="24"/>
+        </w:rPr>
+        <w:t xml:space="preserve"> Data breaches would be a concern as users lose trust in such platforms very quickly, with this in mind, it would be of the utmost importance to make sure all security measure</w:t>
       </w:r>
       <w:r>
         <w:rPr>
@@ -1505,31 +2534,7 @@
           <w:sz w:val="24"/>
           <w:szCs w:val="24"/>
         </w:rPr>
-        <w:t xml:space="preserve">, you would be able to find the users updates and posts in the “Full circle” list, where the user would see updates from all of their </w:t>
-      </w:r>
-      <w:r>
-        <w:rPr>
-          <w:rFonts w:ascii="Segoe UI" w:hAnsi="Segoe UI" w:cs="Segoe UI"/>
-          <w:sz w:val="24"/>
-          <w:szCs w:val="24"/>
-        </w:rPr>
-        <w:t xml:space="preserve">added </w:t>
-      </w:r>
-      <w:r>
-        <w:rPr>
-          <w:rFonts w:ascii="Segoe UI" w:hAnsi="Segoe UI" w:cs="Segoe UI"/>
-          <w:sz w:val="24"/>
-          <w:szCs w:val="24"/>
-        </w:rPr>
-        <w:t>friends</w:t>
-      </w:r>
-      <w:r>
-        <w:rPr>
-          <w:rFonts w:ascii="Segoe UI" w:hAnsi="Segoe UI" w:cs="Segoe UI"/>
-          <w:sz w:val="24"/>
-          <w:szCs w:val="24"/>
-        </w:rPr>
-        <w:t>.</w:t>
+        <w:t xml:space="preserve"> are present to ensure the safety of all user data held.</w:t>
       </w:r>
       <w:r>
         <w:rPr>
@@ -1542,47 +2547,6 @@
     </w:p>
     <w:p>
       <w:pPr>
-        <w:tabs>
-          <w:tab w:val="left" w:pos="4167"/>
-          <w:tab w:val="left" w:pos="9645"/>
-        </w:tabs>
-        <w:rPr>
-          <w:rFonts w:ascii="Segoe UI" w:hAnsi="Segoe UI" w:cs="Segoe UI"/>
-          <w:color w:val="00CCFF"/>
-          <w:sz w:val="32"/>
-          <w:szCs w:val="32"/>
-        </w:rPr>
-      </w:pPr>
-      <w:r>
-        <w:rPr>
-          <w:rFonts w:ascii="Segoe UI" w:hAnsi="Segoe UI" w:cs="Segoe UI"/>
-          <w:color w:val="00CCFF"/>
-          <w:sz w:val="32"/>
-          <w:szCs w:val="32"/>
-        </w:rPr>
-        <w:t>The Problem</w:t>
-      </w:r>
-      <w:r>
-        <w:rPr>
-          <w:rFonts w:ascii="Segoe UI" w:hAnsi="Segoe UI" w:cs="Segoe UI"/>
-          <w:color w:val="00CCFF"/>
-          <w:sz w:val="32"/>
-          <w:szCs w:val="32"/>
-        </w:rPr>
-        <w:tab/>
-      </w:r>
-      <w:r>
-        <w:rPr>
-          <w:rFonts w:ascii="Segoe UI" w:hAnsi="Segoe UI" w:cs="Segoe UI"/>
-          <w:color w:val="00CCFF"/>
-          <w:sz w:val="32"/>
-          <w:szCs w:val="32"/>
-        </w:rPr>
-        <w:tab/>
-      </w:r>
-    </w:p>
-    <w:p>
-      <w:pPr>
         <w:jc w:val="both"/>
         <w:rPr>
           <w:rFonts w:ascii="Segoe UI" w:hAnsi="Segoe UI" w:cs="Segoe UI"/>
@@ -1590,92 +2554,6 @@
           <w:szCs w:val="24"/>
         </w:rPr>
       </w:pPr>
-      <w:r>
-        <w:rPr>
-          <w:rFonts w:ascii="Segoe UI" w:hAnsi="Segoe UI" w:cs="Segoe UI"/>
-          <w:sz w:val="24"/>
-          <w:szCs w:val="24"/>
-        </w:rPr>
-        <w:t xml:space="preserve">The problem I see that exists in current iterations of social media platforms, is that you go through life and collect many friends, whether its </w:t>
-      </w:r>
-      <w:r>
-        <w:rPr>
-          <w:rFonts w:ascii="Segoe UI" w:hAnsi="Segoe UI" w:cs="Segoe UI"/>
-          <w:sz w:val="24"/>
-          <w:szCs w:val="24"/>
-        </w:rPr>
-        <w:t>one-time</w:t>
-      </w:r>
-      <w:r>
-        <w:rPr>
-          <w:rFonts w:ascii="Segoe UI" w:hAnsi="Segoe UI" w:cs="Segoe UI"/>
-          <w:sz w:val="24"/>
-          <w:szCs w:val="24"/>
-        </w:rPr>
-        <w:t xml:space="preserve"> meetings </w:t>
-      </w:r>
-      <w:r>
-        <w:rPr>
-          <w:rFonts w:ascii="Segoe UI" w:hAnsi="Segoe UI" w:cs="Segoe UI"/>
-          <w:sz w:val="24"/>
-          <w:szCs w:val="24"/>
-        </w:rPr>
-        <w:t xml:space="preserve">on nights out </w:t>
-      </w:r>
-      <w:r>
-        <w:rPr>
-          <w:rFonts w:ascii="Segoe UI" w:hAnsi="Segoe UI" w:cs="Segoe UI"/>
-          <w:sz w:val="24"/>
-          <w:szCs w:val="24"/>
-        </w:rPr>
-        <w:t xml:space="preserve">or long existing friendships </w:t>
-      </w:r>
-      <w:r>
-        <w:rPr>
-          <w:rFonts w:ascii="Segoe UI" w:hAnsi="Segoe UI" w:cs="Segoe UI"/>
-          <w:sz w:val="24"/>
-          <w:szCs w:val="24"/>
-        </w:rPr>
-        <w:t>dating</w:t>
-      </w:r>
-      <w:r>
-        <w:rPr>
-          <w:rFonts w:ascii="Segoe UI" w:hAnsi="Segoe UI" w:cs="Segoe UI"/>
-          <w:sz w:val="24"/>
-          <w:szCs w:val="24"/>
-        </w:rPr>
-        <w:t xml:space="preserve"> all the way back to school. </w:t>
-      </w:r>
-      <w:r>
-        <w:rPr>
-          <w:rFonts w:ascii="Segoe UI" w:hAnsi="Segoe UI" w:cs="Segoe UI"/>
-          <w:sz w:val="24"/>
-          <w:szCs w:val="24"/>
-        </w:rPr>
-        <w:t>I’ve found myself probably caring about 6-7 of those friends, yet I have to sift through 100’s of peoples posts about things I don’t really care about, to maybe get to 1 or 2 posts that I do.</w:t>
-      </w:r>
-    </w:p>
-    <w:p>
-      <w:pPr>
-        <w:tabs>
-          <w:tab w:val="left" w:pos="9645"/>
-        </w:tabs>
-        <w:rPr>
-          <w:rFonts w:ascii="Segoe UI" w:hAnsi="Segoe UI" w:cs="Segoe UI"/>
-          <w:color w:val="00CCFF"/>
-          <w:sz w:val="32"/>
-          <w:szCs w:val="32"/>
-        </w:rPr>
-      </w:pPr>
-      <w:r>
-        <w:rPr>
-          <w:rFonts w:ascii="Segoe UI" w:hAnsi="Segoe UI" w:cs="Segoe UI"/>
-          <w:color w:val="00CCFF"/>
-          <w:sz w:val="32"/>
-          <w:szCs w:val="32"/>
-        </w:rPr>
-        <w:t>The Solution</w:t>
-      </w:r>
     </w:p>
     <w:p>
       <w:pPr>
@@ -1686,49 +2564,98 @@
           <w:szCs w:val="24"/>
         </w:rPr>
       </w:pPr>
-      <w:r>
-        <w:rPr>
-          <w:rFonts w:ascii="Segoe UI" w:hAnsi="Segoe UI" w:cs="Segoe UI"/>
-          <w:sz w:val="24"/>
-          <w:szCs w:val="24"/>
-        </w:rPr>
-        <w:t xml:space="preserve">When creating an account on </w:t>
+    </w:p>
+    <w:p>
+      <w:pPr>
+        <w:tabs>
+          <w:tab w:val="left" w:pos="9645"/>
+        </w:tabs>
+        <w:jc w:val="center"/>
+        <w:rPr>
+          <w:rFonts w:ascii="Segoe UI" w:hAnsi="Segoe UI" w:cs="Segoe UI"/>
+          <w:b/>
+          <w:bCs/>
+          <w:color w:val="00CCFF"/>
+          <w:sz w:val="32"/>
+          <w:szCs w:val="32"/>
+          <w:u w:val="single"/>
+        </w:rPr>
+      </w:pPr>
+      <w:r>
+        <w:rPr>
+          <w:rFonts w:ascii="Segoe UI" w:hAnsi="Segoe UI" w:cs="Segoe UI"/>
+          <w:b/>
+          <w:bCs/>
+          <w:color w:val="00CCFF"/>
+          <w:sz w:val="32"/>
+          <w:szCs w:val="32"/>
+          <w:u w:val="single"/>
+        </w:rPr>
+        <w:t>PESTLE Analysis</w:t>
+      </w:r>
+    </w:p>
+    <w:p>
+      <w:pPr>
+        <w:tabs>
+          <w:tab w:val="left" w:pos="9645"/>
+        </w:tabs>
+        <w:rPr>
+          <w:rFonts w:ascii="Segoe UI" w:hAnsi="Segoe UI" w:cs="Segoe UI"/>
+          <w:color w:val="00CCFF"/>
+          <w:sz w:val="32"/>
+          <w:szCs w:val="32"/>
+        </w:rPr>
+      </w:pPr>
+    </w:p>
+    <w:p>
+      <w:pPr>
+        <w:tabs>
+          <w:tab w:val="left" w:pos="9645"/>
+        </w:tabs>
+        <w:rPr>
+          <w:rFonts w:ascii="Segoe UI" w:hAnsi="Segoe UI" w:cs="Segoe UI"/>
+          <w:sz w:val="24"/>
+          <w:szCs w:val="24"/>
+        </w:rPr>
+      </w:pPr>
+      <w:r>
+        <w:rPr>
+          <w:rFonts w:ascii="Segoe UI" w:hAnsi="Segoe UI" w:cs="Segoe UI"/>
+          <w:color w:val="00CCFF"/>
+          <w:sz w:val="32"/>
+          <w:szCs w:val="32"/>
+        </w:rPr>
+        <w:t>Political</w:t>
+      </w:r>
+    </w:p>
+    <w:p>
+      <w:pPr>
+        <w:jc w:val="both"/>
+        <w:rPr>
+          <w:rFonts w:ascii="Segoe UI" w:hAnsi="Segoe UI" w:cs="Segoe UI"/>
+          <w:sz w:val="24"/>
+          <w:szCs w:val="24"/>
+        </w:rPr>
+      </w:pPr>
+      <w:r>
+        <w:rPr>
+          <w:rFonts w:ascii="Segoe UI" w:hAnsi="Segoe UI" w:cs="Segoe UI"/>
+          <w:sz w:val="24"/>
+          <w:szCs w:val="24"/>
+        </w:rPr>
+        <w:t xml:space="preserve">Given the focused nature of the platform being education and computing, I </w:t>
       </w:r>
       <w:proofErr w:type="spellStart"/>
-      <w:r>
-        <w:rPr>
-          <w:rFonts w:ascii="Segoe UI" w:hAnsi="Segoe UI" w:cs="Segoe UI"/>
-          <w:sz w:val="24"/>
-          <w:szCs w:val="24"/>
-        </w:rPr>
-        <w:t>myUniSocial</w:t>
+      <w:proofErr w:type="gramStart"/>
+      <w:r>
+        <w:rPr>
+          <w:rFonts w:ascii="Segoe UI" w:hAnsi="Segoe UI" w:cs="Segoe UI"/>
+          <w:sz w:val="24"/>
+          <w:szCs w:val="24"/>
+        </w:rPr>
+        <w:t>cant</w:t>
       </w:r>
       <w:proofErr w:type="spellEnd"/>
-      <w:r>
-        <w:rPr>
-          <w:rFonts w:ascii="Segoe UI" w:hAnsi="Segoe UI" w:cs="Segoe UI"/>
-          <w:sz w:val="24"/>
-          <w:szCs w:val="24"/>
-        </w:rPr>
-        <w:t xml:space="preserve">, you will be presented with a variety of different interests, maybe things </w:t>
-      </w:r>
-      <w:proofErr w:type="gramStart"/>
-      <w:r>
-        <w:rPr>
-          <w:rFonts w:ascii="Segoe UI" w:hAnsi="Segoe UI" w:cs="Segoe UI"/>
-          <w:sz w:val="24"/>
-          <w:szCs w:val="24"/>
-        </w:rPr>
-        <w:t>like</w:t>
-      </w:r>
-      <w:r>
-        <w:rPr>
-          <w:rFonts w:ascii="Segoe UI" w:hAnsi="Segoe UI" w:cs="Segoe UI"/>
-          <w:sz w:val="24"/>
-          <w:szCs w:val="24"/>
-        </w:rPr>
-        <w:t>:</w:t>
-      </w:r>
       <w:proofErr w:type="gramEnd"/>
       <w:r>
         <w:rPr>
@@ -1736,947 +2663,7 @@
           <w:sz w:val="24"/>
           <w:szCs w:val="24"/>
         </w:rPr>
-        <w:t xml:space="preserve"> coding, anime, electronics, gaming or films.</w:t>
-      </w:r>
-    </w:p>
-    <w:p>
-      <w:pPr>
-        <w:jc w:val="both"/>
-        <w:rPr>
-          <w:rFonts w:ascii="Segoe UI" w:hAnsi="Segoe UI" w:cs="Segoe UI"/>
-          <w:sz w:val="24"/>
-          <w:szCs w:val="24"/>
-        </w:rPr>
-      </w:pPr>
-      <w:r>
-        <w:rPr>
-          <w:rFonts w:ascii="Segoe UI" w:hAnsi="Segoe UI" w:cs="Segoe UI"/>
-          <w:sz w:val="24"/>
-          <w:szCs w:val="24"/>
-        </w:rPr>
-        <w:t xml:space="preserve">These would then become your </w:t>
-      </w:r>
-      <w:r>
-        <w:rPr>
-          <w:rFonts w:ascii="Segoe UI" w:hAnsi="Segoe UI" w:cs="Segoe UI"/>
-          <w:sz w:val="24"/>
-          <w:szCs w:val="24"/>
-        </w:rPr>
-        <w:t>“C</w:t>
-      </w:r>
-      <w:r>
-        <w:rPr>
-          <w:rFonts w:ascii="Segoe UI" w:hAnsi="Segoe UI" w:cs="Segoe UI"/>
-          <w:sz w:val="24"/>
-          <w:szCs w:val="24"/>
-        </w:rPr>
-        <w:t>ircles</w:t>
-      </w:r>
-      <w:r>
-        <w:rPr>
-          <w:rFonts w:ascii="Segoe UI" w:hAnsi="Segoe UI" w:cs="Segoe UI"/>
-          <w:sz w:val="24"/>
-          <w:szCs w:val="24"/>
-        </w:rPr>
-        <w:t>”</w:t>
-      </w:r>
-      <w:r>
-        <w:rPr>
-          <w:rFonts w:ascii="Segoe UI" w:hAnsi="Segoe UI" w:cs="Segoe UI"/>
-          <w:sz w:val="24"/>
-          <w:szCs w:val="24"/>
-        </w:rPr>
-        <w:t xml:space="preserve">, or essentially separate “Timelines” if you were talking in Facebook terms. If you posted something in your coding circle, only those on your friends list that have selected coding as an interest would see it, in their own coding circle of friends. It’s a great way to filter out the noise and possibly a chance to have conversations with people that you had no idea was into that kind of thing. </w:t>
-      </w:r>
-    </w:p>
-    <w:p>
-      <w:pPr>
-        <w:tabs>
-          <w:tab w:val="left" w:pos="9645"/>
-        </w:tabs>
-        <w:rPr>
-          <w:rFonts w:ascii="Segoe UI" w:hAnsi="Segoe UI" w:cs="Segoe UI"/>
-          <w:color w:val="00CCFF"/>
-          <w:sz w:val="32"/>
-          <w:szCs w:val="32"/>
-        </w:rPr>
-      </w:pPr>
-      <w:r>
-        <w:rPr>
-          <w:rFonts w:ascii="Segoe UI" w:hAnsi="Segoe UI" w:cs="Segoe UI"/>
-          <w:color w:val="00CCFF"/>
-          <w:sz w:val="32"/>
-          <w:szCs w:val="32"/>
-        </w:rPr>
-        <w:t>The Target Audience</w:t>
-      </w:r>
-    </w:p>
-    <w:p>
-      <w:pPr>
-        <w:jc w:val="both"/>
-        <w:rPr>
-          <w:rFonts w:ascii="Segoe UI" w:hAnsi="Segoe UI" w:cs="Segoe UI"/>
-          <w:sz w:val="24"/>
-          <w:szCs w:val="24"/>
-        </w:rPr>
-      </w:pPr>
-      <w:r>
-        <w:rPr>
-          <w:rFonts w:ascii="Segoe UI" w:hAnsi="Segoe UI" w:cs="Segoe UI"/>
-          <w:sz w:val="24"/>
-          <w:szCs w:val="24"/>
-        </w:rPr>
-        <w:t>Anybody that enjoys being social on the internet or sharing anything about what they might be interested in</w:t>
-      </w:r>
-      <w:r>
-        <w:rPr>
-          <w:rFonts w:ascii="Segoe UI" w:hAnsi="Segoe UI" w:cs="Segoe UI"/>
-          <w:sz w:val="24"/>
-          <w:szCs w:val="24"/>
-        </w:rPr>
-        <w:t>.</w:t>
-      </w:r>
-    </w:p>
-    <w:p>
-      <w:pPr>
-        <w:tabs>
-          <w:tab w:val="left" w:pos="4552"/>
-        </w:tabs>
-        <w:ind w:left="9645" w:hanging="9645"/>
-        <w:rPr>
-          <w:rFonts w:ascii="Segoe UI" w:hAnsi="Segoe UI" w:cs="Segoe UI"/>
-          <w:color w:val="00CCFF"/>
-          <w:sz w:val="32"/>
-          <w:szCs w:val="32"/>
-        </w:rPr>
-      </w:pPr>
-      <w:r>
-        <w:rPr>
-          <w:rFonts w:ascii="Segoe UI" w:hAnsi="Segoe UI" w:cs="Segoe UI"/>
-          <w:color w:val="00CCFF"/>
-          <w:sz w:val="32"/>
-          <w:szCs w:val="32"/>
-        </w:rPr>
-        <w:t>The Market/Competition</w:t>
-      </w:r>
-      <w:r>
-        <w:rPr>
-          <w:rFonts w:ascii="Segoe UI" w:hAnsi="Segoe UI" w:cs="Segoe UI"/>
-          <w:color w:val="00CCFF"/>
-          <w:sz w:val="32"/>
-          <w:szCs w:val="32"/>
-        </w:rPr>
-        <w:tab/>
-      </w:r>
-    </w:p>
-    <w:p>
-      <w:pPr>
-        <w:jc w:val="both"/>
-        <w:rPr>
-          <w:rFonts w:ascii="Segoe UI" w:hAnsi="Segoe UI" w:cs="Segoe UI"/>
-          <w:sz w:val="24"/>
-          <w:szCs w:val="24"/>
-        </w:rPr>
-      </w:pPr>
-      <w:r>
-        <w:rPr>
-          <w:rFonts w:ascii="Segoe UI" w:hAnsi="Segoe UI" w:cs="Segoe UI"/>
-          <w:sz w:val="24"/>
-          <w:szCs w:val="24"/>
-        </w:rPr>
-        <w:t>Facebook would be the closest competitor as it does offer something very similar</w:t>
-      </w:r>
-      <w:r>
-        <w:rPr>
-          <w:rFonts w:ascii="Segoe UI" w:hAnsi="Segoe UI" w:cs="Segoe UI"/>
-          <w:sz w:val="24"/>
-          <w:szCs w:val="24"/>
-        </w:rPr>
-        <w:t xml:space="preserve">, and it would only be a few, but very key features that would set </w:t>
-      </w:r>
-      <w:proofErr w:type="spellStart"/>
-      <w:r>
-        <w:rPr>
-          <w:rFonts w:ascii="Segoe UI" w:hAnsi="Segoe UI" w:cs="Segoe UI"/>
-          <w:sz w:val="24"/>
-          <w:szCs w:val="24"/>
-        </w:rPr>
-        <w:t>myUniSocial</w:t>
-      </w:r>
-      <w:proofErr w:type="spellEnd"/>
-      <w:r>
-        <w:rPr>
-          <w:rFonts w:ascii="Segoe UI" w:hAnsi="Segoe UI" w:cs="Segoe UI"/>
-          <w:sz w:val="24"/>
-          <w:szCs w:val="24"/>
-        </w:rPr>
-        <w:t xml:space="preserve"> aside.</w:t>
-      </w:r>
-    </w:p>
-    <w:p>
-      <w:pPr>
-        <w:jc w:val="both"/>
-        <w:rPr>
-          <w:rFonts w:ascii="Segoe UI" w:hAnsi="Segoe UI" w:cs="Segoe UI"/>
-          <w:sz w:val="24"/>
-          <w:szCs w:val="24"/>
-        </w:rPr>
-      </w:pPr>
-      <w:r>
-        <w:rPr>
-          <w:rFonts w:ascii="Segoe UI" w:hAnsi="Segoe UI" w:cs="Segoe UI"/>
-          <w:sz w:val="24"/>
-          <w:szCs w:val="24"/>
-        </w:rPr>
-        <w:t xml:space="preserve">Being an interest-based social media platform would require an interest-first approach to socialising. Giving users the ability to create their own custom circles with a select group of friends would allow them to build something that feels like their social media </w:t>
-      </w:r>
-      <w:r>
-        <w:rPr>
-          <w:rFonts w:ascii="Segoe UI" w:hAnsi="Segoe UI" w:cs="Segoe UI"/>
-          <w:sz w:val="24"/>
-          <w:szCs w:val="24"/>
-        </w:rPr>
-        <w:t>platform and</w:t>
-      </w:r>
-      <w:r>
-        <w:rPr>
-          <w:rFonts w:ascii="Segoe UI" w:hAnsi="Segoe UI" w:cs="Segoe UI"/>
-          <w:sz w:val="24"/>
-          <w:szCs w:val="24"/>
-        </w:rPr>
-        <w:t xml:space="preserve"> have less requirements for group chats in favour of private circles. Though group chats would be implemented, having that functionality built right into the main part of the feed would be what sets us aside from the competition.</w:t>
-      </w:r>
-    </w:p>
-    <w:p/>
-    <w:p>
-      <w:pPr>
-        <w:tabs>
-          <w:tab w:val="left" w:pos="9645"/>
-        </w:tabs>
-        <w:jc w:val="center"/>
-        <w:rPr>
-          <w:rFonts w:ascii="Segoe UI" w:hAnsi="Segoe UI" w:cs="Segoe UI"/>
-          <w:b/>
-          <w:bCs/>
-          <w:color w:val="00CCFF"/>
-          <w:sz w:val="32"/>
-          <w:szCs w:val="32"/>
-          <w:u w:val="single"/>
-        </w:rPr>
-      </w:pPr>
-      <w:r>
-        <w:rPr>
-          <w:rFonts w:ascii="Segoe UI" w:hAnsi="Segoe UI" w:cs="Segoe UI"/>
-          <w:b/>
-          <w:bCs/>
-          <w:color w:val="00CCFF"/>
-          <w:sz w:val="32"/>
-          <w:szCs w:val="32"/>
-          <w:u w:val="single"/>
-        </w:rPr>
-        <w:lastRenderedPageBreak/>
-        <w:t>SWOT Analysis</w:t>
-      </w:r>
-    </w:p>
-    <w:p>
-      <w:pPr>
-        <w:tabs>
-          <w:tab w:val="left" w:pos="9645"/>
-        </w:tabs>
-        <w:jc w:val="center"/>
-        <w:rPr>
-          <w:rFonts w:ascii="Segoe UI" w:hAnsi="Segoe UI" w:cs="Segoe UI"/>
-          <w:color w:val="00CCFF"/>
-          <w:sz w:val="32"/>
-          <w:szCs w:val="32"/>
-        </w:rPr>
-      </w:pPr>
-    </w:p>
-    <w:p>
-      <w:pPr>
-        <w:tabs>
-          <w:tab w:val="left" w:pos="9645"/>
-        </w:tabs>
-        <w:rPr>
-          <w:rFonts w:ascii="Segoe UI" w:hAnsi="Segoe UI" w:cs="Segoe UI"/>
-          <w:color w:val="00CCFF"/>
-          <w:sz w:val="32"/>
-          <w:szCs w:val="32"/>
-        </w:rPr>
-      </w:pPr>
-      <w:r>
-        <w:rPr>
-          <w:rFonts w:ascii="Segoe UI" w:hAnsi="Segoe UI" w:cs="Segoe UI"/>
-          <w:color w:val="00CCFF"/>
-          <w:sz w:val="32"/>
-          <w:szCs w:val="32"/>
-        </w:rPr>
-        <w:t>Strengths</w:t>
-      </w:r>
-    </w:p>
-    <w:p>
-      <w:pPr>
-        <w:jc w:val="both"/>
-        <w:rPr>
-          <w:rFonts w:ascii="Segoe UI" w:hAnsi="Segoe UI" w:cs="Segoe UI"/>
-          <w:sz w:val="24"/>
-          <w:szCs w:val="24"/>
-        </w:rPr>
-      </w:pPr>
-      <w:r>
-        <w:rPr>
-          <w:rFonts w:ascii="Segoe UI" w:hAnsi="Segoe UI" w:cs="Segoe UI"/>
-          <w:b/>
-          <w:bCs/>
-          <w:sz w:val="24"/>
-          <w:szCs w:val="24"/>
-        </w:rPr>
-        <w:t>User Individuality</w:t>
-      </w:r>
-      <w:r>
-        <w:rPr>
-          <w:rFonts w:ascii="Segoe UI" w:hAnsi="Segoe UI" w:cs="Segoe UI"/>
-          <w:sz w:val="24"/>
-          <w:szCs w:val="24"/>
-        </w:rPr>
-        <w:t xml:space="preserve"> - </w:t>
-      </w:r>
-      <w:r>
-        <w:rPr>
-          <w:rFonts w:ascii="Segoe UI" w:hAnsi="Segoe UI" w:cs="Segoe UI"/>
-          <w:sz w:val="24"/>
-          <w:szCs w:val="24"/>
-        </w:rPr>
-        <w:t>Customisable profiles allow users to feel more individual on the internet.</w:t>
-      </w:r>
-    </w:p>
-    <w:p>
-      <w:pPr>
-        <w:jc w:val="both"/>
-        <w:rPr>
-          <w:rFonts w:ascii="Segoe UI" w:hAnsi="Segoe UI" w:cs="Segoe UI"/>
-          <w:sz w:val="24"/>
-          <w:szCs w:val="24"/>
-        </w:rPr>
-      </w:pPr>
-      <w:r>
-        <w:rPr>
-          <w:rFonts w:ascii="Segoe UI" w:hAnsi="Segoe UI" w:cs="Segoe UI"/>
-          <w:b/>
-          <w:bCs/>
-          <w:sz w:val="24"/>
-          <w:szCs w:val="24"/>
-        </w:rPr>
-        <w:t>Interest First</w:t>
-      </w:r>
-      <w:r>
-        <w:rPr>
-          <w:rFonts w:ascii="Segoe UI" w:hAnsi="Segoe UI" w:cs="Segoe UI"/>
-          <w:sz w:val="24"/>
-          <w:szCs w:val="24"/>
-        </w:rPr>
-        <w:t xml:space="preserve"> - </w:t>
-      </w:r>
-      <w:r>
-        <w:rPr>
-          <w:rFonts w:ascii="Segoe UI" w:hAnsi="Segoe UI" w:cs="Segoe UI"/>
-          <w:sz w:val="24"/>
-          <w:szCs w:val="24"/>
-        </w:rPr>
-        <w:t>Being built around people interests adds a new focus to how people socialise</w:t>
-      </w:r>
-      <w:r>
-        <w:rPr>
-          <w:rFonts w:ascii="Segoe UI" w:hAnsi="Segoe UI" w:cs="Segoe UI"/>
-          <w:sz w:val="24"/>
-          <w:szCs w:val="24"/>
-        </w:rPr>
-        <w:t>.</w:t>
-      </w:r>
-    </w:p>
-    <w:p>
-      <w:pPr>
-        <w:jc w:val="both"/>
-        <w:rPr>
-          <w:rFonts w:ascii="Segoe UI" w:hAnsi="Segoe UI" w:cs="Segoe UI"/>
-          <w:color w:val="00CCFF"/>
-          <w:sz w:val="32"/>
-          <w:szCs w:val="32"/>
-        </w:rPr>
-      </w:pPr>
-      <w:r>
-        <w:rPr>
-          <w:rFonts w:ascii="Segoe UI" w:hAnsi="Segoe UI" w:cs="Segoe UI"/>
-          <w:b/>
-          <w:bCs/>
-          <w:sz w:val="24"/>
-          <w:szCs w:val="24"/>
-        </w:rPr>
-        <w:t>Flow control</w:t>
-      </w:r>
-      <w:r>
-        <w:rPr>
-          <w:rFonts w:ascii="Segoe UI" w:hAnsi="Segoe UI" w:cs="Segoe UI"/>
-          <w:sz w:val="24"/>
-          <w:szCs w:val="24"/>
-        </w:rPr>
-        <w:t xml:space="preserve"> - </w:t>
-      </w:r>
-      <w:r>
-        <w:rPr>
-          <w:rFonts w:ascii="Segoe UI" w:hAnsi="Segoe UI" w:cs="Segoe UI"/>
-          <w:sz w:val="24"/>
-          <w:szCs w:val="24"/>
-        </w:rPr>
-        <w:t>Customisable feeds put the user in control of who and what they see, allowing users to create their own user-experience</w:t>
-      </w:r>
-      <w:r>
-        <w:rPr>
-          <w:rFonts w:ascii="Segoe UI" w:hAnsi="Segoe UI" w:cs="Segoe UI"/>
-          <w:sz w:val="24"/>
-          <w:szCs w:val="24"/>
-        </w:rPr>
-        <w:t>.</w:t>
-      </w:r>
-    </w:p>
-    <w:p>
-      <w:pPr>
-        <w:tabs>
-          <w:tab w:val="left" w:pos="9645"/>
-        </w:tabs>
-        <w:rPr>
-          <w:rFonts w:ascii="Segoe UI" w:hAnsi="Segoe UI" w:cs="Segoe UI"/>
-          <w:color w:val="00CCFF"/>
-          <w:sz w:val="32"/>
-          <w:szCs w:val="32"/>
-        </w:rPr>
-      </w:pPr>
-      <w:r>
-        <w:rPr>
-          <w:rFonts w:ascii="Segoe UI" w:hAnsi="Segoe UI" w:cs="Segoe UI"/>
-          <w:color w:val="00CCFF"/>
-          <w:sz w:val="32"/>
-          <w:szCs w:val="32"/>
-        </w:rPr>
-        <w:t>Weaknesses</w:t>
-      </w:r>
-    </w:p>
-    <w:p>
-      <w:pPr>
-        <w:jc w:val="both"/>
-        <w:rPr>
-          <w:rFonts w:ascii="Segoe UI" w:hAnsi="Segoe UI" w:cs="Segoe UI"/>
-          <w:sz w:val="24"/>
-          <w:szCs w:val="24"/>
-        </w:rPr>
-      </w:pPr>
-      <w:r>
-        <w:rPr>
-          <w:rFonts w:ascii="Segoe UI" w:hAnsi="Segoe UI" w:cs="Segoe UI"/>
-          <w:b/>
-          <w:bCs/>
-          <w:sz w:val="24"/>
-          <w:szCs w:val="24"/>
-        </w:rPr>
-        <w:t>Competition</w:t>
-      </w:r>
-      <w:r>
-        <w:rPr>
-          <w:rFonts w:ascii="Segoe UI" w:hAnsi="Segoe UI" w:cs="Segoe UI"/>
-          <w:sz w:val="24"/>
-          <w:szCs w:val="24"/>
-        </w:rPr>
-        <w:t xml:space="preserve"> - </w:t>
-      </w:r>
-      <w:r>
-        <w:rPr>
-          <w:rFonts w:ascii="Segoe UI" w:hAnsi="Segoe UI" w:cs="Segoe UI"/>
-          <w:sz w:val="24"/>
-          <w:szCs w:val="24"/>
-        </w:rPr>
-        <w:t xml:space="preserve">Similar platforms exist such as Facebook and </w:t>
-      </w:r>
-      <w:r>
-        <w:rPr>
-          <w:rFonts w:ascii="Segoe UI" w:hAnsi="Segoe UI" w:cs="Segoe UI"/>
-          <w:sz w:val="24"/>
-          <w:szCs w:val="24"/>
-        </w:rPr>
-        <w:t>Myspace</w:t>
-      </w:r>
-      <w:r>
-        <w:rPr>
-          <w:rFonts w:ascii="Segoe UI" w:hAnsi="Segoe UI" w:cs="Segoe UI"/>
-          <w:sz w:val="24"/>
-          <w:szCs w:val="24"/>
-        </w:rPr>
-        <w:t>.</w:t>
-      </w:r>
-    </w:p>
-    <w:p>
-      <w:pPr>
-        <w:jc w:val="both"/>
-        <w:rPr>
-          <w:rFonts w:ascii="Segoe UI" w:hAnsi="Segoe UI" w:cs="Segoe UI"/>
-          <w:sz w:val="24"/>
-          <w:szCs w:val="24"/>
-        </w:rPr>
-      </w:pPr>
-      <w:r>
-        <w:rPr>
-          <w:rFonts w:ascii="Segoe UI" w:hAnsi="Segoe UI" w:cs="Segoe UI"/>
-          <w:b/>
-          <w:bCs/>
-          <w:sz w:val="24"/>
-          <w:szCs w:val="24"/>
-        </w:rPr>
-        <w:t>Data-breaches</w:t>
-      </w:r>
-      <w:r>
-        <w:rPr>
-          <w:rFonts w:ascii="Segoe UI" w:hAnsi="Segoe UI" w:cs="Segoe UI"/>
-          <w:sz w:val="24"/>
-          <w:szCs w:val="24"/>
-        </w:rPr>
-        <w:t xml:space="preserve"> - Ensuring all user data is stored correctly and safely will be a key responsibility. Held data could be of value to individuals looking to steal it. Making sure all security measures are taken will be a priority.  </w:t>
-      </w:r>
-    </w:p>
-    <w:p>
-      <w:pPr>
-        <w:jc w:val="both"/>
-        <w:rPr>
-          <w:rFonts w:ascii="Segoe UI" w:hAnsi="Segoe UI" w:cs="Segoe UI"/>
-          <w:color w:val="00CCFF"/>
-          <w:sz w:val="32"/>
-          <w:szCs w:val="32"/>
-        </w:rPr>
-      </w:pPr>
-      <w:r>
-        <w:rPr>
-          <w:rFonts w:ascii="Segoe UI" w:hAnsi="Segoe UI" w:cs="Segoe UI"/>
-          <w:b/>
-          <w:bCs/>
-          <w:sz w:val="24"/>
-          <w:szCs w:val="24"/>
-        </w:rPr>
-        <w:t>Fake News</w:t>
-      </w:r>
-      <w:r>
-        <w:rPr>
-          <w:rFonts w:ascii="Segoe UI" w:hAnsi="Segoe UI" w:cs="Segoe UI"/>
-          <w:sz w:val="24"/>
-          <w:szCs w:val="24"/>
-        </w:rPr>
-        <w:t xml:space="preserve"> - </w:t>
-      </w:r>
-      <w:r>
-        <w:rPr>
-          <w:rFonts w:ascii="Segoe UI" w:hAnsi="Segoe UI" w:cs="Segoe UI"/>
-          <w:sz w:val="24"/>
-          <w:szCs w:val="24"/>
-        </w:rPr>
-        <w:t xml:space="preserve">As a social media platform, we would have a responsibility </w:t>
-      </w:r>
-      <w:r>
-        <w:rPr>
-          <w:rFonts w:ascii="Segoe UI" w:hAnsi="Segoe UI" w:cs="Segoe UI"/>
-          <w:sz w:val="24"/>
-          <w:szCs w:val="24"/>
-        </w:rPr>
-        <w:t>to ensure that Fake News and misinformation are managed accordingly. While these, along with sided political agendas will not come from the company itself, we will have a duty of care in protecting our audience from users pushing such views.</w:t>
-      </w:r>
-    </w:p>
-    <w:p>
-      <w:pPr>
-        <w:tabs>
-          <w:tab w:val="left" w:pos="9645"/>
-        </w:tabs>
-        <w:rPr>
-          <w:rFonts w:ascii="Segoe UI" w:hAnsi="Segoe UI" w:cs="Segoe UI"/>
-          <w:color w:val="00CCFF"/>
-          <w:sz w:val="32"/>
-          <w:szCs w:val="32"/>
-        </w:rPr>
-      </w:pPr>
-      <w:r>
-        <w:rPr>
-          <w:rFonts w:ascii="Segoe UI" w:hAnsi="Segoe UI" w:cs="Segoe UI"/>
-          <w:color w:val="00CCFF"/>
-          <w:sz w:val="32"/>
-          <w:szCs w:val="32"/>
-        </w:rPr>
-        <w:t>Opportunities</w:t>
-      </w:r>
-    </w:p>
-    <w:p>
-      <w:pPr>
-        <w:jc w:val="both"/>
-        <w:rPr>
-          <w:rFonts w:ascii="Segoe UI" w:hAnsi="Segoe UI" w:cs="Segoe UI"/>
-          <w:sz w:val="24"/>
-          <w:szCs w:val="24"/>
-        </w:rPr>
-      </w:pPr>
-      <w:r>
-        <w:rPr>
-          <w:rFonts w:ascii="Segoe UI" w:hAnsi="Segoe UI" w:cs="Segoe UI"/>
-          <w:b/>
-          <w:bCs/>
-          <w:sz w:val="24"/>
-          <w:szCs w:val="24"/>
-        </w:rPr>
-        <w:t>Customisation</w:t>
-      </w:r>
-      <w:r>
-        <w:rPr>
-          <w:rFonts w:ascii="Segoe UI" w:hAnsi="Segoe UI" w:cs="Segoe UI"/>
-          <w:sz w:val="24"/>
-          <w:szCs w:val="24"/>
-        </w:rPr>
-        <w:t xml:space="preserve"> - </w:t>
-      </w:r>
-      <w:r>
-        <w:rPr>
-          <w:rFonts w:ascii="Segoe UI" w:hAnsi="Segoe UI" w:cs="Segoe UI"/>
-          <w:sz w:val="24"/>
-          <w:szCs w:val="24"/>
-        </w:rPr>
-        <w:t>Existing platforms don’t offer much in terms of customising the experience, though feeds can be edited, it takes some considerable effort to organize according finding people with similar interests or hobbies. This platform would be built around the idea of making that feel intuitive and seamless.</w:t>
-      </w:r>
-    </w:p>
-    <w:p>
-      <w:pPr>
-        <w:jc w:val="both"/>
-        <w:rPr>
-          <w:rFonts w:ascii="Segoe UI" w:hAnsi="Segoe UI" w:cs="Segoe UI"/>
-          <w:color w:val="00CCFF"/>
-          <w:sz w:val="32"/>
-          <w:szCs w:val="32"/>
-        </w:rPr>
-      </w:pPr>
-      <w:r>
-        <w:rPr>
-          <w:rFonts w:ascii="Segoe UI" w:hAnsi="Segoe UI" w:cs="Segoe UI"/>
-          <w:b/>
-          <w:bCs/>
-          <w:sz w:val="24"/>
-          <w:szCs w:val="24"/>
-        </w:rPr>
-        <w:t>Better Targeted advertising</w:t>
-      </w:r>
-      <w:r>
-        <w:rPr>
-          <w:rFonts w:ascii="Segoe UI" w:hAnsi="Segoe UI" w:cs="Segoe UI"/>
-          <w:sz w:val="24"/>
-          <w:szCs w:val="24"/>
-        </w:rPr>
-        <w:t xml:space="preserve"> - </w:t>
-      </w:r>
-      <w:r>
-        <w:rPr>
-          <w:rFonts w:ascii="Segoe UI" w:hAnsi="Segoe UI" w:cs="Segoe UI"/>
-          <w:sz w:val="24"/>
-          <w:szCs w:val="24"/>
-        </w:rPr>
-        <w:t xml:space="preserve">If we were to follow a similar advertising business model to Facebook, targeted advertising could be performed according to peoples selected interests and would advertise within that space. This would be a less invasive and more </w:t>
-      </w:r>
-      <w:r>
-        <w:rPr>
-          <w:rFonts w:ascii="Segoe UI" w:hAnsi="Segoe UI" w:cs="Segoe UI"/>
-          <w:sz w:val="24"/>
-          <w:szCs w:val="24"/>
-        </w:rPr>
-        <w:t>transparent approach</w:t>
-      </w:r>
-    </w:p>
-    <w:p>
-      <w:pPr>
-        <w:tabs>
-          <w:tab w:val="left" w:pos="9645"/>
-        </w:tabs>
-        <w:rPr>
-          <w:rFonts w:ascii="Segoe UI" w:hAnsi="Segoe UI" w:cs="Segoe UI"/>
-          <w:color w:val="00CCFF"/>
-          <w:sz w:val="32"/>
-          <w:szCs w:val="32"/>
-        </w:rPr>
-      </w:pPr>
-      <w:r>
-        <w:rPr>
-          <w:rFonts w:ascii="Segoe UI" w:hAnsi="Segoe UI" w:cs="Segoe UI"/>
-          <w:color w:val="00CCFF"/>
-          <w:sz w:val="32"/>
-          <w:szCs w:val="32"/>
-        </w:rPr>
-        <w:t>Threats</w:t>
-      </w:r>
-    </w:p>
-    <w:p>
-      <w:pPr>
-        <w:jc w:val="both"/>
-        <w:rPr>
-          <w:rFonts w:ascii="Segoe UI" w:hAnsi="Segoe UI" w:cs="Segoe UI"/>
-          <w:sz w:val="24"/>
-          <w:szCs w:val="24"/>
-        </w:rPr>
-      </w:pPr>
-      <w:r>
-        <w:rPr>
-          <w:rFonts w:ascii="Segoe UI" w:hAnsi="Segoe UI" w:cs="Segoe UI"/>
-          <w:b/>
-          <w:bCs/>
-          <w:sz w:val="24"/>
-          <w:szCs w:val="24"/>
-        </w:rPr>
-        <w:t xml:space="preserve">Competition </w:t>
-      </w:r>
-      <w:r>
-        <w:rPr>
-          <w:rFonts w:ascii="Segoe UI" w:hAnsi="Segoe UI" w:cs="Segoe UI"/>
-          <w:sz w:val="24"/>
-          <w:szCs w:val="24"/>
-        </w:rPr>
-        <w:t xml:space="preserve">- </w:t>
-      </w:r>
-      <w:r>
-        <w:rPr>
-          <w:rFonts w:ascii="Segoe UI" w:hAnsi="Segoe UI" w:cs="Segoe UI"/>
-          <w:sz w:val="24"/>
-          <w:szCs w:val="24"/>
-        </w:rPr>
-        <w:t xml:space="preserve">Existing platforms such as Facebook </w:t>
-      </w:r>
-      <w:r>
-        <w:rPr>
-          <w:rFonts w:ascii="Segoe UI" w:hAnsi="Segoe UI" w:cs="Segoe UI"/>
-          <w:sz w:val="24"/>
-          <w:szCs w:val="24"/>
-        </w:rPr>
-        <w:t xml:space="preserve">are massive, even so, Facebook’s user count has seen a decline as users migrate to TikTok. As </w:t>
-      </w:r>
-      <w:proofErr w:type="spellStart"/>
-      <w:r>
-        <w:rPr>
-          <w:rFonts w:ascii="Segoe UI" w:hAnsi="Segoe UI" w:cs="Segoe UI"/>
-          <w:sz w:val="24"/>
-          <w:szCs w:val="24"/>
-        </w:rPr>
-        <w:t>myUniSocial</w:t>
-      </w:r>
-      <w:proofErr w:type="spellEnd"/>
-      <w:r>
-        <w:rPr>
-          <w:rFonts w:ascii="Segoe UI" w:hAnsi="Segoe UI" w:cs="Segoe UI"/>
-          <w:sz w:val="24"/>
-          <w:szCs w:val="24"/>
-        </w:rPr>
-        <w:t xml:space="preserve"> will be built around peoples interests as opposed to being more of a meme sharing platform, it will take some consideration to employ features to draw in the younger demographic.</w:t>
-      </w:r>
-    </w:p>
-    <w:p>
-      <w:pPr>
-        <w:jc w:val="both"/>
-        <w:rPr>
-          <w:rFonts w:ascii="Segoe UI" w:hAnsi="Segoe UI" w:cs="Segoe UI"/>
-          <w:sz w:val="24"/>
-          <w:szCs w:val="24"/>
-        </w:rPr>
-      </w:pPr>
-      <w:r>
-        <w:rPr>
-          <w:rFonts w:ascii="Segoe UI" w:hAnsi="Segoe UI" w:cs="Segoe UI"/>
-          <w:b/>
-          <w:bCs/>
-          <w:sz w:val="24"/>
-          <w:szCs w:val="24"/>
-        </w:rPr>
-        <w:t xml:space="preserve">Data </w:t>
-      </w:r>
-      <w:r>
-        <w:rPr>
-          <w:rFonts w:ascii="Segoe UI" w:hAnsi="Segoe UI" w:cs="Segoe UI"/>
-          <w:b/>
-          <w:bCs/>
-          <w:sz w:val="24"/>
-          <w:szCs w:val="24"/>
-        </w:rPr>
-        <w:t>Breaches</w:t>
-      </w:r>
-      <w:r>
-        <w:rPr>
-          <w:rFonts w:ascii="Segoe UI" w:hAnsi="Segoe UI" w:cs="Segoe UI"/>
-          <w:b/>
-          <w:bCs/>
-          <w:sz w:val="24"/>
-          <w:szCs w:val="24"/>
-        </w:rPr>
-        <w:t xml:space="preserve"> </w:t>
-      </w:r>
-      <w:r>
-        <w:rPr>
-          <w:rFonts w:ascii="Segoe UI" w:hAnsi="Segoe UI" w:cs="Segoe UI"/>
-          <w:sz w:val="24"/>
-          <w:szCs w:val="24"/>
-        </w:rPr>
-        <w:t>-</w:t>
-      </w:r>
-      <w:r>
-        <w:rPr>
-          <w:rFonts w:ascii="Segoe UI" w:hAnsi="Segoe UI" w:cs="Segoe UI"/>
-          <w:sz w:val="24"/>
-          <w:szCs w:val="24"/>
-        </w:rPr>
-        <w:t xml:space="preserve"> Data breaches would be a concern as users lose trust in such platforms very quickly, with this in mind, it would be of the utmost importance to make sure all security measure</w:t>
-      </w:r>
-      <w:r>
-        <w:rPr>
-          <w:rFonts w:ascii="Segoe UI" w:hAnsi="Segoe UI" w:cs="Segoe UI"/>
-          <w:sz w:val="24"/>
-          <w:szCs w:val="24"/>
-        </w:rPr>
-        <w:t>s</w:t>
-      </w:r>
-      <w:r>
-        <w:rPr>
-          <w:rFonts w:ascii="Segoe UI" w:hAnsi="Segoe UI" w:cs="Segoe UI"/>
-          <w:sz w:val="24"/>
-          <w:szCs w:val="24"/>
-        </w:rPr>
-        <w:t xml:space="preserve"> are present to ensure the safety of all user data held.</w:t>
-      </w:r>
-      <w:r>
-        <w:rPr>
-          <w:rFonts w:ascii="Segoe UI" w:hAnsi="Segoe UI" w:cs="Segoe UI"/>
-          <w:sz w:val="24"/>
-          <w:szCs w:val="24"/>
-        </w:rPr>
-        <w:t xml:space="preserve"> </w:t>
-      </w:r>
-    </w:p>
-    <w:p>
-      <w:pPr>
-        <w:jc w:val="both"/>
-        <w:rPr>
-          <w:rFonts w:ascii="Segoe UI" w:hAnsi="Segoe UI" w:cs="Segoe UI"/>
-          <w:sz w:val="24"/>
-          <w:szCs w:val="24"/>
-        </w:rPr>
-      </w:pPr>
-    </w:p>
-    <w:p>
-      <w:pPr>
-        <w:jc w:val="both"/>
-        <w:rPr>
-          <w:rFonts w:ascii="Segoe UI" w:hAnsi="Segoe UI" w:cs="Segoe UI"/>
-          <w:sz w:val="24"/>
-          <w:szCs w:val="24"/>
-        </w:rPr>
-      </w:pPr>
-    </w:p>
-    <w:p>
-      <w:pPr>
-        <w:tabs>
-          <w:tab w:val="left" w:pos="9645"/>
-        </w:tabs>
-        <w:jc w:val="center"/>
-        <w:rPr>
-          <w:rFonts w:ascii="Segoe UI" w:hAnsi="Segoe UI" w:cs="Segoe UI"/>
-          <w:b/>
-          <w:bCs/>
-          <w:color w:val="00CCFF"/>
-          <w:sz w:val="32"/>
-          <w:szCs w:val="32"/>
-          <w:u w:val="single"/>
-        </w:rPr>
-      </w:pPr>
-      <w:r>
-        <w:rPr>
-          <w:rFonts w:ascii="Segoe UI" w:hAnsi="Segoe UI" w:cs="Segoe UI"/>
-          <w:b/>
-          <w:bCs/>
-          <w:color w:val="00CCFF"/>
-          <w:sz w:val="32"/>
-          <w:szCs w:val="32"/>
-          <w:u w:val="single"/>
-        </w:rPr>
-        <w:lastRenderedPageBreak/>
-        <w:t>PESTLE Analysis</w:t>
-      </w:r>
-    </w:p>
-    <w:p>
-      <w:pPr>
-        <w:tabs>
-          <w:tab w:val="left" w:pos="9645"/>
-        </w:tabs>
-        <w:rPr>
-          <w:rFonts w:ascii="Segoe UI" w:hAnsi="Segoe UI" w:cs="Segoe UI"/>
-          <w:color w:val="00CCFF"/>
-          <w:sz w:val="32"/>
-          <w:szCs w:val="32"/>
-        </w:rPr>
-      </w:pPr>
-    </w:p>
-    <w:p>
-      <w:pPr>
-        <w:tabs>
-          <w:tab w:val="left" w:pos="9645"/>
-        </w:tabs>
-        <w:rPr>
-          <w:rFonts w:ascii="Segoe UI" w:hAnsi="Segoe UI" w:cs="Segoe UI"/>
-          <w:sz w:val="24"/>
-          <w:szCs w:val="24"/>
-        </w:rPr>
-      </w:pPr>
-      <w:r>
-        <w:rPr>
-          <w:rFonts w:ascii="Segoe UI" w:hAnsi="Segoe UI" w:cs="Segoe UI"/>
-          <w:color w:val="00CCFF"/>
-          <w:sz w:val="32"/>
-          <w:szCs w:val="32"/>
-        </w:rPr>
-        <w:t>Political</w:t>
-      </w:r>
-    </w:p>
-    <w:p>
-      <w:pPr>
-        <w:jc w:val="both"/>
-        <w:rPr>
-          <w:rFonts w:ascii="Segoe UI" w:hAnsi="Segoe UI" w:cs="Segoe UI"/>
-          <w:sz w:val="24"/>
-          <w:szCs w:val="24"/>
-        </w:rPr>
-      </w:pPr>
-      <w:r>
-        <w:rPr>
-          <w:rFonts w:ascii="Segoe UI" w:hAnsi="Segoe UI" w:cs="Segoe UI"/>
-          <w:sz w:val="24"/>
-          <w:szCs w:val="24"/>
-        </w:rPr>
-        <w:t>Great thought would have to be taken to find ways around reducing such things as Fake News and pushing political agend</w:t>
-      </w:r>
-      <w:r>
-        <w:rPr>
-          <w:rFonts w:ascii="Segoe UI" w:hAnsi="Segoe UI" w:cs="Segoe UI"/>
-          <w:sz w:val="24"/>
-          <w:szCs w:val="24"/>
-        </w:rPr>
-        <w:t>a</w:t>
-      </w:r>
-      <w:r>
-        <w:rPr>
-          <w:rFonts w:ascii="Segoe UI" w:hAnsi="Segoe UI" w:cs="Segoe UI"/>
-          <w:sz w:val="24"/>
-          <w:szCs w:val="24"/>
-        </w:rPr>
-        <w:t xml:space="preserve">s, while this would not be coming from the company itself, measures would have to be taken to ensure that the users as individuals are not spreading </w:t>
-      </w:r>
-      <w:r>
-        <w:rPr>
-          <w:rFonts w:ascii="Segoe UI" w:hAnsi="Segoe UI" w:cs="Segoe UI"/>
-          <w:sz w:val="24"/>
-          <w:szCs w:val="24"/>
-        </w:rPr>
-        <w:t>misinformation</w:t>
+        <w:t xml:space="preserve"> foresee any major political impacts. We would have to be sure people do not use the platform unintended means and start using it as a general forum where questionable content might be shared.</w:t>
       </w:r>
     </w:p>
     <w:p>
@@ -2703,124 +2690,22 @@
     </w:p>
     <w:p>
       <w:pPr>
-        <w:jc w:val="both"/>
-        <w:rPr>
-          <w:rFonts w:ascii="Segoe UI" w:hAnsi="Segoe UI" w:cs="Segoe UI"/>
-          <w:sz w:val="24"/>
-          <w:szCs w:val="24"/>
-        </w:rPr>
-      </w:pPr>
-      <w:r>
-        <w:rPr>
-          <w:rFonts w:ascii="Segoe UI" w:hAnsi="Segoe UI" w:cs="Segoe UI"/>
-          <w:sz w:val="24"/>
-          <w:szCs w:val="24"/>
-        </w:rPr>
-        <w:t>Both s</w:t>
-      </w:r>
-      <w:r>
-        <w:rPr>
-          <w:rFonts w:ascii="Segoe UI" w:hAnsi="Segoe UI" w:cs="Segoe UI"/>
-          <w:sz w:val="24"/>
-          <w:szCs w:val="24"/>
-        </w:rPr>
-        <w:t xml:space="preserve">mall </w:t>
-      </w:r>
-      <w:r>
-        <w:rPr>
-          <w:rFonts w:ascii="Segoe UI" w:hAnsi="Segoe UI" w:cs="Segoe UI"/>
-          <w:sz w:val="24"/>
-          <w:szCs w:val="24"/>
-        </w:rPr>
-        <w:t xml:space="preserve">and large </w:t>
-      </w:r>
-      <w:r>
-        <w:rPr>
-          <w:rFonts w:ascii="Segoe UI" w:hAnsi="Segoe UI" w:cs="Segoe UI"/>
-          <w:sz w:val="24"/>
-          <w:szCs w:val="24"/>
-        </w:rPr>
-        <w:t>business</w:t>
-      </w:r>
-      <w:r>
-        <w:rPr>
-          <w:rFonts w:ascii="Segoe UI" w:hAnsi="Segoe UI" w:cs="Segoe UI"/>
-          <w:sz w:val="24"/>
-          <w:szCs w:val="24"/>
-        </w:rPr>
-        <w:t>es</w:t>
-      </w:r>
-      <w:r>
-        <w:rPr>
-          <w:rFonts w:ascii="Segoe UI" w:hAnsi="Segoe UI" w:cs="Segoe UI"/>
-          <w:sz w:val="24"/>
-          <w:szCs w:val="24"/>
-        </w:rPr>
-        <w:t xml:space="preserve"> would have an excellent place to advertise as the majority of the site will be interest/hobby driven. Placed within </w:t>
-      </w:r>
-      <w:r>
-        <w:rPr>
-          <w:rFonts w:ascii="Segoe UI" w:hAnsi="Segoe UI" w:cs="Segoe UI"/>
-          <w:sz w:val="24"/>
-          <w:szCs w:val="24"/>
-        </w:rPr>
-        <w:t>user’s</w:t>
-      </w:r>
-      <w:r>
-        <w:rPr>
-          <w:rFonts w:ascii="Segoe UI" w:hAnsi="Segoe UI" w:cs="Segoe UI"/>
-          <w:sz w:val="24"/>
-          <w:szCs w:val="24"/>
-        </w:rPr>
-        <w:t xml:space="preserve"> </w:t>
-      </w:r>
-      <w:r>
-        <w:rPr>
-          <w:rFonts w:ascii="Segoe UI" w:hAnsi="Segoe UI" w:cs="Segoe UI"/>
-          <w:sz w:val="24"/>
-          <w:szCs w:val="24"/>
-        </w:rPr>
-        <w:t>C</w:t>
-      </w:r>
-      <w:r>
-        <w:rPr>
-          <w:rFonts w:ascii="Segoe UI" w:hAnsi="Segoe UI" w:cs="Segoe UI"/>
-          <w:sz w:val="24"/>
-          <w:szCs w:val="24"/>
-        </w:rPr>
-        <w:t>ircle</w:t>
-      </w:r>
-      <w:r>
-        <w:rPr>
-          <w:rFonts w:ascii="Segoe UI" w:hAnsi="Segoe UI" w:cs="Segoe UI"/>
-          <w:sz w:val="24"/>
-          <w:szCs w:val="24"/>
-        </w:rPr>
-        <w:t>s</w:t>
-      </w:r>
-      <w:r>
-        <w:rPr>
-          <w:rFonts w:ascii="Segoe UI" w:hAnsi="Segoe UI" w:cs="Segoe UI"/>
-          <w:sz w:val="24"/>
-          <w:szCs w:val="24"/>
-        </w:rPr>
-        <w:t xml:space="preserve">, this approach would allow the targeted advertising system to be more transparent and </w:t>
-      </w:r>
-      <w:r>
-        <w:rPr>
-          <w:rFonts w:ascii="Segoe UI" w:hAnsi="Segoe UI" w:cs="Segoe UI"/>
-          <w:sz w:val="24"/>
-          <w:szCs w:val="24"/>
-        </w:rPr>
-        <w:t xml:space="preserve">would be </w:t>
-      </w:r>
-      <w:r>
-        <w:rPr>
-          <w:rFonts w:ascii="Segoe UI" w:hAnsi="Segoe UI" w:cs="Segoe UI"/>
-          <w:sz w:val="24"/>
-          <w:szCs w:val="24"/>
-        </w:rPr>
-        <w:t>almost expected to be seen where it would be.</w:t>
+        <w:tabs>
+          <w:tab w:val="left" w:pos="9645"/>
+        </w:tabs>
+        <w:rPr>
+          <w:rFonts w:ascii="Segoe UI" w:hAnsi="Segoe UI" w:cs="Segoe UI"/>
+          <w:sz w:val="24"/>
+          <w:szCs w:val="24"/>
+        </w:rPr>
+      </w:pPr>
+      <w:r>
+        <w:rPr>
+          <w:rFonts w:ascii="Segoe UI" w:hAnsi="Segoe UI" w:cs="Segoe UI"/>
+          <w:sz w:val="24"/>
+          <w:szCs w:val="24"/>
+        </w:rPr>
+        <w:t>The platform would have a lot to offer to educational institutions and the local economy included. The platform would help create more confident developers and prepare them for industry bug fixing issues and a great understanding around asking questions on other platforms and necessary levels of detail to be applied when doing so.</w:t>
       </w:r>
     </w:p>
     <w:p>
@@ -2847,19 +2732,53 @@
     </w:p>
     <w:p>
       <w:pPr>
-        <w:jc w:val="both"/>
-        <w:rPr>
-          <w:color w:val="00CCFF"/>
-        </w:rPr>
-      </w:pPr>
-      <w:r>
-        <w:rPr>
-          <w:rFonts w:ascii="Segoe UI" w:hAnsi="Segoe UI" w:cs="Segoe UI"/>
-          <w:sz w:val="24"/>
-          <w:szCs w:val="24"/>
-        </w:rPr>
-        <w:t>The intention of this platform is to bring people together in ways that existing platforms haven’t managed to yet, from an interest-based perspective. Users could create greater bonds with people that they already know in both the real life and online worlds by learning that they have shared interests that they might not have previously known about.</w:t>
-      </w:r>
+        <w:tabs>
+          <w:tab w:val="left" w:pos="9645"/>
+        </w:tabs>
+        <w:rPr>
+          <w:rFonts w:ascii="Segoe UI" w:hAnsi="Segoe UI" w:cs="Segoe UI"/>
+          <w:color w:val="00CCFF"/>
+          <w:sz w:val="32"/>
+          <w:szCs w:val="32"/>
+        </w:rPr>
+      </w:pPr>
+      <w:r>
+        <w:rPr>
+          <w:rFonts w:ascii="Segoe UI" w:hAnsi="Segoe UI" w:cs="Segoe UI"/>
+          <w:sz w:val="24"/>
+          <w:szCs w:val="24"/>
+        </w:rPr>
+        <w:t xml:space="preserve">Being a forum at its heart, myuUni404 proposes a fantastic opportunity for social side to university, students helping students is a great way to make new industry connections and gain a reputation as not only a good </w:t>
+      </w:r>
+      <w:r>
+        <w:rPr>
+          <w:rFonts w:ascii="Segoe UI" w:hAnsi="Segoe UI" w:cs="Segoe UI"/>
+          <w:sz w:val="24"/>
+          <w:szCs w:val="24"/>
+        </w:rPr>
+        <w:t>would-be</w:t>
+      </w:r>
+      <w:r>
+        <w:rPr>
+          <w:rFonts w:ascii="Segoe UI" w:hAnsi="Segoe UI" w:cs="Segoe UI"/>
+          <w:sz w:val="24"/>
+          <w:szCs w:val="24"/>
+        </w:rPr>
+        <w:t xml:space="preserve"> developer, but also team member. </w:t>
+      </w:r>
+    </w:p>
+    <w:p>
+      <w:pPr>
+        <w:tabs>
+          <w:tab w:val="left" w:pos="9645"/>
+        </w:tabs>
+        <w:rPr>
+          <w:rFonts w:ascii="Segoe UI" w:hAnsi="Segoe UI" w:cs="Segoe UI"/>
+          <w:color w:val="00CCFF"/>
+          <w:sz w:val="32"/>
+          <w:szCs w:val="32"/>
+        </w:rPr>
+      </w:pPr>
     </w:p>
     <w:p>
       <w:pPr>
@@ -2998,6 +2917,7 @@
           <w:sz w:val="24"/>
           <w:szCs w:val="24"/>
         </w:rPr>
+        <w:lastRenderedPageBreak/>
         <w:t>Being a Social Media</w:t>
       </w:r>
       <w:r>

</xml_diff>